<commit_message>
Practising generating Linear Regression Data
</commit_message>
<xml_diff>
--- a/training_linear_models/Questions/Questions.docx
+++ b/training_linear_models/Questions/Questions.docx
@@ -46,8 +46,77 @@
           <w:numId w:val="1"/>
         </w:numPr>
       </w:pPr>
+      <w:r>
+        <w:t>What are the assumptions of a Linear Regression?</w:t>
+      </w:r>
+    </w:p>
+    <w:p>
+      <w:pPr>
+        <w:pStyle w:val="ListParagraph"/>
+        <w:numPr>
+          <w:ilvl w:val="1"/>
+          <w:numId w:val="1"/>
+        </w:numPr>
+      </w:pPr>
+      <w:r>
+        <w:t>No multi</w:t>
+      </w:r>
+      <w:r>
+        <w:t xml:space="preserve"> collinearity</w:t>
+      </w:r>
+    </w:p>
+    <w:p>
+      <w:pPr>
+        <w:pStyle w:val="ListParagraph"/>
+        <w:numPr>
+          <w:ilvl w:val="1"/>
+          <w:numId w:val="1"/>
+        </w:numPr>
+      </w:pPr>
+      <w:r>
+        <w:t>The relationship between independent and dependent variable is linear</w:t>
+      </w:r>
+    </w:p>
+    <w:p>
+      <w:pPr>
+        <w:pStyle w:val="ListParagraph"/>
+        <w:numPr>
+          <w:ilvl w:val="1"/>
+          <w:numId w:val="1"/>
+        </w:numPr>
+      </w:pPr>
+      <w:r>
+        <w:t>The residuals of a linear regression follows normal distribution</w:t>
+      </w:r>
+    </w:p>
+    <w:p>
+      <w:pPr>
+        <w:pStyle w:val="ListParagraph"/>
+        <w:numPr>
+          <w:ilvl w:val="0"/>
+          <w:numId w:val="1"/>
+        </w:numPr>
+      </w:pPr>
+      <w:r>
+        <w:t>Gradient Descent is an optimization algorithm</w:t>
+      </w:r>
+    </w:p>
+    <w:p>
+      <w:pPr>
+        <w:pStyle w:val="ListParagraph"/>
+        <w:numPr>
+          <w:ilvl w:val="0"/>
+          <w:numId w:val="1"/>
+        </w:numPr>
+      </w:pPr>
+      <w:r>
+        <w:t>For linear regression, a mean squared error is a convex function and that is why Gradient Descent helps to optimize the cost function by subt</w:t>
+      </w:r>
       <w:bookmarkStart w:id="0" w:name="_GoBack"/>
       <w:bookmarkEnd w:id="0"/>
+      <w:r>
+        <w:t>raction.</w:t>
+      </w:r>
     </w:p>
     <w:sectPr>
       <w:pgSz w:w="12240" w:h="15840"/>

</xml_diff>

<commit_message>
Updated with Logistic and Softmax Regression
</commit_message>
<xml_diff>
--- a/training_linear_models/Questions/Questions.docx
+++ b/training_linear_models/Questions/Questions.docx
@@ -110,13 +110,397 @@
         </w:numPr>
       </w:pPr>
       <w:r>
-        <w:t>For linear regression, a mean squared error is a convex function and that is why Gradient Descent helps to optimize the cost function by subt</w:t>
-      </w:r>
+        <w:t>For linear regression, a mean squared error is a convex function and that is why Gradient Descent helps to optimize the cost function by subtraction.</w:t>
+      </w:r>
+    </w:p>
+    <w:p>
+      <w:pPr>
+        <w:pStyle w:val="ListParagraph"/>
+        <w:numPr>
+          <w:ilvl w:val="0"/>
+          <w:numId w:val="1"/>
+        </w:numPr>
+      </w:pPr>
+      <w:r>
+        <w:t>Logistic Regression is a binary classification algorithm.</w:t>
+      </w:r>
+    </w:p>
+    <w:p>
+      <w:pPr>
+        <w:pStyle w:val="ListParagraph"/>
+        <w:numPr>
+          <w:ilvl w:val="1"/>
+          <w:numId w:val="1"/>
+        </w:numPr>
+      </w:pPr>
+      <w:r>
+        <w:t>1/1+exp</w:t>
+      </w:r>
+      <w:r>
+        <w:rPr>
+          <w:vertAlign w:val="superscript"/>
+        </w:rPr>
+        <w:t>t</w:t>
+      </w:r>
+      <w:r>
+        <w:rPr>
+          <w:vertAlign w:val="superscript"/>
+        </w:rPr>
+        <w:t xml:space="preserve"> </w:t>
+      </w:r>
+    </w:p>
+    <w:p>
+      <w:pPr>
+        <w:pStyle w:val="ListParagraph"/>
+        <w:numPr>
+          <w:ilvl w:val="1"/>
+          <w:numId w:val="1"/>
+        </w:numPr>
+        <w:rPr>
+          <w:rFonts w:eastAsiaTheme="minorEastAsia"/>
+        </w:rPr>
+      </w:pPr>
+      <w:r>
+        <w:t xml:space="preserve">Cost function = </w:t>
+      </w:r>
+      <m:oMath>
+        <m:r>
+          <w:rPr>
+            <w:rFonts w:ascii="Cambria Math" w:hAnsi="Cambria Math"/>
+          </w:rPr>
+          <m:t>f</m:t>
+        </m:r>
+        <m:d>
+          <m:dPr>
+            <m:ctrlPr>
+              <w:rPr>
+                <w:rFonts w:ascii="Cambria Math" w:hAnsi="Cambria Math"/>
+                <w:i/>
+              </w:rPr>
+            </m:ctrlPr>
+          </m:dPr>
+          <m:e>
+            <m:r>
+              <w:rPr>
+                <w:rFonts w:ascii="Cambria Math" w:hAnsi="Cambria Math"/>
+              </w:rPr>
+              <m:t>x</m:t>
+            </m:r>
+          </m:e>
+        </m:d>
+        <m:r>
+          <w:rPr>
+            <w:rFonts w:ascii="Cambria Math" w:hAnsi="Cambria Math"/>
+          </w:rPr>
+          <m:t>=-</m:t>
+        </m:r>
+        <m:f>
+          <m:fPr>
+            <m:ctrlPr>
+              <w:rPr>
+                <w:rFonts w:ascii="Cambria Math" w:hAnsi="Cambria Math"/>
+                <w:i/>
+              </w:rPr>
+            </m:ctrlPr>
+          </m:fPr>
+          <m:num>
+            <m:r>
+              <w:rPr>
+                <w:rFonts w:ascii="Cambria Math" w:hAnsi="Cambria Math"/>
+              </w:rPr>
+              <m:t>1</m:t>
+            </m:r>
+          </m:num>
+          <m:den>
+            <m:r>
+              <w:rPr>
+                <w:rFonts w:ascii="Cambria Math" w:hAnsi="Cambria Math"/>
+              </w:rPr>
+              <m:t>m</m:t>
+            </m:r>
+          </m:den>
+        </m:f>
+        <m:nary>
+          <m:naryPr>
+            <m:chr m:val="∑"/>
+            <m:subHide m:val="1"/>
+            <m:supHide m:val="1"/>
+            <m:ctrlPr>
+              <w:rPr>
+                <w:rFonts w:ascii="Cambria Math" w:hAnsi="Cambria Math"/>
+                <w:i/>
+              </w:rPr>
+            </m:ctrlPr>
+          </m:naryPr>
+          <m:sub/>
+          <m:sup/>
+          <m:e>
+            <m:r>
+              <w:rPr>
+                <w:rFonts w:ascii="Cambria Math" w:hAnsi="Cambria Math"/>
+              </w:rPr>
+              <m:t>y</m:t>
+            </m:r>
+            <m:d>
+              <m:dPr>
+                <m:ctrlPr>
+                  <w:rPr>
+                    <w:rFonts w:ascii="Cambria Math" w:hAnsi="Cambria Math"/>
+                    <w:i/>
+                  </w:rPr>
+                </m:ctrlPr>
+              </m:dPr>
+              <m:e>
+                <m:r>
+                  <w:rPr>
+                    <w:rFonts w:ascii="Cambria Math" w:hAnsi="Cambria Math"/>
+                  </w:rPr>
+                  <m:t>i</m:t>
+                </m:r>
+              </m:e>
+            </m:d>
+            <m:func>
+              <m:funcPr>
+                <m:ctrlPr>
+                  <w:rPr>
+                    <w:rFonts w:ascii="Cambria Math" w:hAnsi="Cambria Math"/>
+                    <w:i/>
+                  </w:rPr>
+                </m:ctrlPr>
+              </m:funcPr>
+              <m:fName>
+                <m:r>
+                  <m:rPr>
+                    <m:sty m:val="p"/>
+                  </m:rPr>
+                  <w:rPr>
+                    <w:rFonts w:ascii="Cambria Math" w:hAnsi="Cambria Math"/>
+                  </w:rPr>
+                  <m:t>log</m:t>
+                </m:r>
+              </m:fName>
+              <m:e>
+                <m:d>
+                  <m:dPr>
+                    <m:ctrlPr>
+                      <w:rPr>
+                        <w:rFonts w:ascii="Cambria Math" w:hAnsi="Cambria Math"/>
+                        <w:i/>
+                      </w:rPr>
+                    </m:ctrlPr>
+                  </m:dPr>
+                  <m:e>
+                    <m:r>
+                      <w:rPr>
+                        <w:rFonts w:ascii="Cambria Math" w:hAnsi="Cambria Math"/>
+                      </w:rPr>
+                      <m:t>y</m:t>
+                    </m:r>
+                    <m:d>
+                      <m:dPr>
+                        <m:ctrlPr>
+                          <w:rPr>
+                            <w:rFonts w:ascii="Cambria Math" w:hAnsi="Cambria Math"/>
+                            <w:i/>
+                          </w:rPr>
+                        </m:ctrlPr>
+                      </m:dPr>
+                      <m:e>
+                        <m:r>
+                          <w:rPr>
+                            <w:rFonts w:ascii="Cambria Math" w:hAnsi="Cambria Math"/>
+                          </w:rPr>
+                          <m:t>i</m:t>
+                        </m:r>
+                        <m:r>
+                          <w:rPr>
+                            <w:rFonts w:ascii="Cambria Math" w:hAnsi="Cambria Math"/>
+                          </w:rPr>
+                          <m:t>^</m:t>
+                        </m:r>
+                      </m:e>
+                    </m:d>
+                  </m:e>
+                </m:d>
+              </m:e>
+            </m:func>
+            <m:r>
+              <w:rPr>
+                <w:rFonts w:ascii="Cambria Math" w:hAnsi="Cambria Math"/>
+              </w:rPr>
+              <m:t>+(1-y</m:t>
+            </m:r>
+            <m:d>
+              <m:dPr>
+                <m:ctrlPr>
+                  <w:rPr>
+                    <w:rFonts w:ascii="Cambria Math" w:hAnsi="Cambria Math"/>
+                    <w:i/>
+                  </w:rPr>
+                </m:ctrlPr>
+              </m:dPr>
+              <m:e>
+                <m:r>
+                  <w:rPr>
+                    <w:rFonts w:ascii="Cambria Math" w:hAnsi="Cambria Math"/>
+                  </w:rPr>
+                  <m:t>i</m:t>
+                </m:r>
+              </m:e>
+            </m:d>
+            <m:r>
+              <w:rPr>
+                <w:rFonts w:ascii="Cambria Math" w:hAnsi="Cambria Math"/>
+              </w:rPr>
+              <m:t>)(1-</m:t>
+            </m:r>
+            <m:r>
+              <m:rPr>
+                <m:sty m:val="p"/>
+              </m:rPr>
+              <w:rPr>
+                <w:rFonts w:ascii="Cambria Math" w:hAnsi="Cambria Math"/>
+              </w:rPr>
+              <m:t>log⁡</m:t>
+            </m:r>
+            <m:r>
+              <w:rPr>
+                <w:rFonts w:ascii="Cambria Math" w:hAnsi="Cambria Math"/>
+              </w:rPr>
+              <m:t>(y</m:t>
+            </m:r>
+            <m:d>
+              <m:dPr>
+                <m:ctrlPr>
+                  <w:rPr>
+                    <w:rFonts w:ascii="Cambria Math" w:hAnsi="Cambria Math"/>
+                    <w:i/>
+                  </w:rPr>
+                </m:ctrlPr>
+              </m:dPr>
+              <m:e>
+                <m:r>
+                  <w:rPr>
+                    <w:rFonts w:ascii="Cambria Math" w:hAnsi="Cambria Math"/>
+                  </w:rPr>
+                  <m:t>i^</m:t>
+                </m:r>
+              </m:e>
+            </m:d>
+            <m:r>
+              <w:rPr>
+                <w:rFonts w:ascii="Cambria Math" w:hAnsi="Cambria Math"/>
+              </w:rPr>
+              <m:t>)</m:t>
+            </m:r>
+          </m:e>
+        </m:nary>
+        <m:r>
+          <w:rPr>
+            <w:rFonts w:ascii="Cambria Math" w:hAnsi="Cambria Math"/>
+          </w:rPr>
+          <m:t xml:space="preserve"> </m:t>
+        </m:r>
+      </m:oMath>
+    </w:p>
+    <w:p>
+      <w:pPr>
+        <w:pStyle w:val="ListParagraph"/>
+        <w:numPr>
+          <w:ilvl w:val="0"/>
+          <w:numId w:val="1"/>
+        </w:numPr>
+        <w:rPr>
+          <w:rFonts w:eastAsiaTheme="minorEastAsia"/>
+        </w:rPr>
+      </w:pPr>
+      <w:proofErr w:type="spellStart"/>
+      <w:r>
+        <w:rPr>
+          <w:rFonts w:eastAsiaTheme="minorEastAsia"/>
+        </w:rPr>
+        <w:t>Softmax</w:t>
+      </w:r>
+      <w:proofErr w:type="spellEnd"/>
+      <w:r>
+        <w:rPr>
+          <w:rFonts w:eastAsiaTheme="minorEastAsia"/>
+        </w:rPr>
+        <w:t xml:space="preserve"> Regression is a multinomial classification algorithm</w:t>
+      </w:r>
+    </w:p>
+    <w:p>
+      <w:pPr>
+        <w:ind w:left="720"/>
+        <w:rPr>
+          <w:rFonts w:eastAsiaTheme="minorEastAsia"/>
+        </w:rPr>
+      </w:pPr>
+    </w:p>
+    <w:p>
+      <w:pPr>
+        <w:ind w:left="720"/>
+        <w:rPr>
+          <w:rFonts w:eastAsiaTheme="minorEastAsia"/>
+        </w:rPr>
+      </w:pPr>
       <w:bookmarkStart w:id="0" w:name="_GoBack"/>
       <w:bookmarkEnd w:id="0"/>
       <w:r>
-        <w:t>raction.</w:t>
-      </w:r>
+        <w:rPr>
+          <w:rFonts w:eastAsiaTheme="minorEastAsia"/>
+          <w:noProof/>
+          <w:lang w:eastAsia="en-CA"/>
+        </w:rPr>
+        <w:drawing>
+          <wp:inline distT="0" distB="0" distL="0" distR="0">
+            <wp:extent cx="5943600" cy="4608830"/>
+            <wp:effectExtent l="0" t="0" r="0" b="1270"/>
+            <wp:docPr id="1" name="Picture 1"/>
+            <wp:cNvGraphicFramePr>
+              <a:graphicFrameLocks xmlns:a="http://schemas.openxmlformats.org/drawingml/2006/main" noChangeAspect="1"/>
+            </wp:cNvGraphicFramePr>
+            <a:graphic xmlns:a="http://schemas.openxmlformats.org/drawingml/2006/main">
+              <a:graphicData uri="http://schemas.openxmlformats.org/drawingml/2006/picture">
+                <pic:pic xmlns:pic="http://schemas.openxmlformats.org/drawingml/2006/picture">
+                  <pic:nvPicPr>
+                    <pic:cNvPr id="1" name="Screenshot 2023-06-09 133604.png"/>
+                    <pic:cNvPicPr/>
+                  </pic:nvPicPr>
+                  <pic:blipFill>
+                    <a:blip r:embed="rId5">
+                      <a:extLst>
+                        <a:ext uri="{28A0092B-C50C-407E-A947-70E740481C1C}">
+                          <a14:useLocalDpi xmlns:a14="http://schemas.microsoft.com/office/drawing/2010/main" val="0"/>
+                        </a:ext>
+                      </a:extLst>
+                    </a:blip>
+                    <a:stretch>
+                      <a:fillRect/>
+                    </a:stretch>
+                  </pic:blipFill>
+                  <pic:spPr>
+                    <a:xfrm>
+                      <a:off x="0" y="0"/>
+                      <a:ext cx="5943600" cy="4608830"/>
+                    </a:xfrm>
+                    <a:prstGeom prst="rect">
+                      <a:avLst/>
+                    </a:prstGeom>
+                  </pic:spPr>
+                </pic:pic>
+              </a:graphicData>
+            </a:graphic>
+          </wp:inline>
+        </w:drawing>
+      </w:r>
+    </w:p>
+    <w:p>
+      <w:pPr>
+        <w:rPr>
+          <w:rFonts w:eastAsiaTheme="minorEastAsia"/>
+        </w:rPr>
+      </w:pPr>
     </w:p>
     <w:sectPr>
       <w:pgSz w:w="12240" w:h="15840"/>
@@ -152,7 +536,7 @@
         <w:ind w:left="1440" w:hanging="360"/>
       </w:pPr>
     </w:lvl>
-    <w:lvl w:ilvl="2" w:tplc="1009001B" w:tentative="1">
+    <w:lvl w:ilvl="2" w:tplc="1009001B">
       <w:start w:val="1"/>
       <w:numFmt w:val="lowerRoman"/>
       <w:lvlText w:val="%3."/>
@@ -161,7 +545,7 @@
         <w:ind w:left="2160" w:hanging="180"/>
       </w:pPr>
     </w:lvl>
-    <w:lvl w:ilvl="3" w:tplc="1009000F" w:tentative="1">
+    <w:lvl w:ilvl="3" w:tplc="1009000F">
       <w:start w:val="1"/>
       <w:numFmt w:val="decimal"/>
       <w:lvlText w:val="%4."/>
@@ -170,7 +554,7 @@
         <w:ind w:left="2880" w:hanging="360"/>
       </w:pPr>
     </w:lvl>
-    <w:lvl w:ilvl="4" w:tplc="10090019" w:tentative="1">
+    <w:lvl w:ilvl="4" w:tplc="10090019">
       <w:start w:val="1"/>
       <w:numFmt w:val="lowerLetter"/>
       <w:lvlText w:val="%5."/>
@@ -654,6 +1038,16 @@
       <w:contextualSpacing/>
     </w:pPr>
   </w:style>
+  <w:style w:type="character" w:styleId="PlaceholderText">
+    <w:name w:val="Placeholder Text"/>
+    <w:basedOn w:val="DefaultParagraphFont"/>
+    <w:uiPriority w:val="99"/>
+    <w:semiHidden/>
+    <w:rsid w:val="001F488B"/>
+    <w:rPr>
+      <w:color w:val="808080"/>
+    </w:rPr>
+  </w:style>
 </w:styles>
 </file>
 

</xml_diff>

<commit_message>
Time Series Folder added and updated Questions in training_models
</commit_message>
<xml_diff>
--- a/training_linear_models/Questions/Questions.docx
+++ b/training_linear_models/Questions/Questions.docx
@@ -310,13 +310,7 @@
                           <w:rPr>
                             <w:rFonts w:ascii="Cambria Math" w:hAnsi="Cambria Math"/>
                           </w:rPr>
-                          <m:t>i</m:t>
-                        </m:r>
-                        <m:r>
-                          <w:rPr>
-                            <w:rFonts w:ascii="Cambria Math" w:hAnsi="Cambria Math"/>
-                          </w:rPr>
-                          <m:t>^</m:t>
+                          <m:t>i^</m:t>
                         </m:r>
                       </m:e>
                     </m:d>
@@ -444,8 +438,6 @@
           <w:rFonts w:eastAsiaTheme="minorEastAsia"/>
         </w:rPr>
       </w:pPr>
-      <w:bookmarkStart w:id="0" w:name="_GoBack"/>
-      <w:bookmarkEnd w:id="0"/>
       <w:r>
         <w:rPr>
           <w:rFonts w:eastAsiaTheme="minorEastAsia"/>
@@ -497,10 +489,56 @@
     </w:p>
     <w:p>
       <w:pPr>
+        <w:pStyle w:val="ListParagraph"/>
+        <w:numPr>
+          <w:ilvl w:val="0"/>
+          <w:numId w:val="1"/>
+        </w:numPr>
         <w:rPr>
           <w:rFonts w:eastAsiaTheme="minorEastAsia"/>
         </w:rPr>
       </w:pPr>
+      <w:r>
+        <w:rPr>
+          <w:rFonts w:eastAsiaTheme="minorEastAsia"/>
+        </w:rPr>
+        <w:t xml:space="preserve">Good link for understanding </w:t>
+      </w:r>
+      <w:proofErr w:type="spellStart"/>
+      <w:r>
+        <w:rPr>
+          <w:rFonts w:eastAsiaTheme="minorEastAsia"/>
+        </w:rPr>
+        <w:t>Softmax</w:t>
+      </w:r>
+      <w:proofErr w:type="spellEnd"/>
+      <w:r>
+        <w:rPr>
+          <w:rFonts w:eastAsiaTheme="minorEastAsia"/>
+        </w:rPr>
+        <w:t xml:space="preserve"> Regression</w:t>
+      </w:r>
+    </w:p>
+    <w:p>
+      <w:pPr>
+        <w:pStyle w:val="ListParagraph"/>
+        <w:numPr>
+          <w:ilvl w:val="1"/>
+          <w:numId w:val="1"/>
+        </w:numPr>
+        <w:rPr>
+          <w:rFonts w:eastAsiaTheme="minorEastAsia"/>
+        </w:rPr>
+      </w:pPr>
+      <w:r>
+        <w:rPr>
+          <w:rFonts w:eastAsiaTheme="minorEastAsia"/>
+        </w:rPr>
+        <w:lastRenderedPageBreak/>
+        <w:t>https://www.kdnuggets.com/2016/07/softmax-regression-related-logistic-regression.html</w:t>
+      </w:r>
+      <w:bookmarkStart w:id="0" w:name="_GoBack"/>
+      <w:bookmarkEnd w:id="0"/>
     </w:p>
     <w:sectPr>
       <w:pgSz w:w="12240" w:h="15840"/>
@@ -517,7 +555,7 @@
   <w:abstractNum w:abstractNumId="0" w15:restartNumberingAfterBreak="0">
     <w:nsid w:val="74343205"/>
     <w:multiLevelType w:val="hybridMultilevel"/>
-    <w:tmpl w:val="34A61BD6"/>
+    <w:tmpl w:val="1C984F74"/>
     <w:lvl w:ilvl="0" w:tplc="1009000F">
       <w:start w:val="1"/>
       <w:numFmt w:val="decimal"/>

</xml_diff>

<commit_message>
Added Reference manual answer for numpy package
</commit_message>
<xml_diff>
--- a/training_linear_models/Questions/Questions.docx
+++ b/training_linear_models/Questions/Questions.docx
@@ -530,13 +530,2160 @@
           <w:rFonts w:eastAsiaTheme="minorEastAsia"/>
         </w:rPr>
       </w:pPr>
-      <w:r>
+      <w:hyperlink r:id="rId6" w:history="1">
+        <w:r>
+          <w:rPr>
+            <w:rStyle w:val="Hyperlink"/>
+            <w:rFonts w:eastAsiaTheme="minorEastAsia"/>
+          </w:rPr>
+          <w:t>https://www.kdnuggets.com/2016/07/softmax-regression-related-logistic-regression.html</w:t>
+        </w:r>
+      </w:hyperlink>
+    </w:p>
+    <w:p>
+      <w:pPr>
+        <w:pStyle w:val="ListParagraph"/>
+        <w:numPr>
+          <w:ilvl w:val="0"/>
+          <w:numId w:val="1"/>
+        </w:numPr>
         <w:rPr>
           <w:rFonts w:eastAsiaTheme="minorEastAsia"/>
         </w:rPr>
+      </w:pPr>
+      <w:proofErr w:type="spellStart"/>
+      <w:r>
+        <w:rPr>
+          <w:rFonts w:eastAsiaTheme="minorEastAsia"/>
+        </w:rPr>
+        <w:t>Numpy</w:t>
+      </w:r>
+      <w:proofErr w:type="spellEnd"/>
+      <w:r>
+        <w:rPr>
+          <w:rFonts w:eastAsiaTheme="minorEastAsia"/>
+        </w:rPr>
+        <w:t xml:space="preserve"> Reference Manual (Answer in </w:t>
+      </w:r>
+      <w:proofErr w:type="spellStart"/>
+      <w:r>
+        <w:rPr>
+          <w:rFonts w:eastAsiaTheme="minorEastAsia"/>
+        </w:rPr>
+        <w:t>ChatGPT</w:t>
+      </w:r>
+      <w:proofErr w:type="spellEnd"/>
+      <w:r>
+        <w:rPr>
+          <w:rFonts w:eastAsiaTheme="minorEastAsia"/>
+        </w:rPr>
+        <w:t>)</w:t>
+      </w:r>
+    </w:p>
+    <w:p>
+      <w:pPr>
+        <w:pStyle w:val="NormalWeb"/>
+        <w:pBdr>
+          <w:top w:val="single" w:sz="2" w:space="0" w:color="D9D9E3"/>
+          <w:left w:val="single" w:sz="2" w:space="0" w:color="D9D9E3"/>
+          <w:bottom w:val="single" w:sz="2" w:space="0" w:color="D9D9E3"/>
+          <w:right w:val="single" w:sz="2" w:space="0" w:color="D9D9E3"/>
+        </w:pBdr>
+        <w:spacing w:before="0" w:beforeAutospacing="0" w:after="300" w:afterAutospacing="0"/>
+        <w:rPr>
+          <w:rFonts w:ascii="Segoe UI" w:hAnsi="Segoe UI" w:cs="Segoe UI"/>
+          <w:color w:val="000000"/>
+          <w:sz w:val="27"/>
+          <w:szCs w:val="27"/>
+        </w:rPr>
+      </w:pPr>
+      <w:r>
+        <w:rPr>
+          <w:rFonts w:ascii="Segoe UI" w:hAnsi="Segoe UI" w:cs="Segoe UI"/>
+          <w:color w:val="000000"/>
+          <w:sz w:val="27"/>
+          <w:szCs w:val="27"/>
+        </w:rPr>
+        <w:t xml:space="preserve">The </w:t>
+      </w:r>
+      <w:proofErr w:type="spellStart"/>
+      <w:r>
+        <w:rPr>
+          <w:rFonts w:ascii="Segoe UI" w:hAnsi="Segoe UI" w:cs="Segoe UI"/>
+          <w:color w:val="000000"/>
+          <w:sz w:val="27"/>
+          <w:szCs w:val="27"/>
+        </w:rPr>
+        <w:t>NumPy</w:t>
+      </w:r>
+      <w:proofErr w:type="spellEnd"/>
+      <w:r>
+        <w:rPr>
+          <w:rFonts w:ascii="Segoe UI" w:hAnsi="Segoe UI" w:cs="Segoe UI"/>
+          <w:color w:val="000000"/>
+          <w:sz w:val="27"/>
+          <w:szCs w:val="27"/>
+        </w:rPr>
+        <w:t xml:space="preserve"> library is a powerful numerical computing library for Python. It provides a wide range of functions and methods for working with arrays and matrices, as well as mathematical operations, linear algebra functions, random number generation, and more. While I </w:t>
+      </w:r>
+      <w:proofErr w:type="gramStart"/>
+      <w:r>
+        <w:rPr>
+          <w:rFonts w:ascii="Segoe UI" w:hAnsi="Segoe UI" w:cs="Segoe UI"/>
+          <w:color w:val="000000"/>
+          <w:sz w:val="27"/>
+          <w:szCs w:val="27"/>
+        </w:rPr>
+        <w:t>can't</w:t>
+      </w:r>
+      <w:proofErr w:type="gramEnd"/>
+      <w:r>
+        <w:rPr>
+          <w:rFonts w:ascii="Segoe UI" w:hAnsi="Segoe UI" w:cs="Segoe UI"/>
+          <w:color w:val="000000"/>
+          <w:sz w:val="27"/>
+          <w:szCs w:val="27"/>
+        </w:rPr>
+        <w:t xml:space="preserve"> provide the full </w:t>
+      </w:r>
+      <w:proofErr w:type="spellStart"/>
+      <w:r>
+        <w:rPr>
+          <w:rFonts w:ascii="Segoe UI" w:hAnsi="Segoe UI" w:cs="Segoe UI"/>
+          <w:color w:val="000000"/>
+          <w:sz w:val="27"/>
+          <w:szCs w:val="27"/>
+        </w:rPr>
+        <w:t>NumPy</w:t>
+      </w:r>
+      <w:proofErr w:type="spellEnd"/>
+      <w:r>
+        <w:rPr>
+          <w:rFonts w:ascii="Segoe UI" w:hAnsi="Segoe UI" w:cs="Segoe UI"/>
+          <w:color w:val="000000"/>
+          <w:sz w:val="27"/>
+          <w:szCs w:val="27"/>
+        </w:rPr>
+        <w:t xml:space="preserve"> reference manual here, I can give you an overview of some key components and functionalities of the library.</w:t>
+      </w:r>
+    </w:p>
+    <w:p>
+      <w:pPr>
+        <w:pStyle w:val="NormalWeb"/>
+        <w:numPr>
+          <w:ilvl w:val="0"/>
+          <w:numId w:val="2"/>
+        </w:numPr>
+        <w:pBdr>
+          <w:top w:val="single" w:sz="2" w:space="0" w:color="D9D9E3"/>
+          <w:left w:val="single" w:sz="2" w:space="5" w:color="D9D9E3"/>
+          <w:bottom w:val="single" w:sz="2" w:space="0" w:color="D9D9E3"/>
+          <w:right w:val="single" w:sz="2" w:space="0" w:color="D9D9E3"/>
+        </w:pBdr>
+        <w:spacing w:before="0" w:beforeAutospacing="0" w:after="0" w:afterAutospacing="0"/>
+        <w:ind w:left="0"/>
+        <w:rPr>
+          <w:rFonts w:ascii="Segoe UI" w:hAnsi="Segoe UI" w:cs="Segoe UI"/>
+          <w:color w:val="000000"/>
+          <w:sz w:val="27"/>
+          <w:szCs w:val="27"/>
+        </w:rPr>
+      </w:pPr>
+      <w:proofErr w:type="spellStart"/>
+      <w:r>
+        <w:rPr>
+          <w:rFonts w:ascii="Segoe UI" w:hAnsi="Segoe UI" w:cs="Segoe UI"/>
+          <w:color w:val="000000"/>
+          <w:sz w:val="27"/>
+          <w:szCs w:val="27"/>
+        </w:rPr>
+        <w:t>NumPy</w:t>
+      </w:r>
+      <w:proofErr w:type="spellEnd"/>
+      <w:r>
+        <w:rPr>
+          <w:rFonts w:ascii="Segoe UI" w:hAnsi="Segoe UI" w:cs="Segoe UI"/>
+          <w:color w:val="000000"/>
+          <w:sz w:val="27"/>
+          <w:szCs w:val="27"/>
+        </w:rPr>
+        <w:t xml:space="preserve"> Arrays:</w:t>
+      </w:r>
+    </w:p>
+    <w:p>
+      <w:pPr>
+        <w:numPr>
+          <w:ilvl w:val="1"/>
+          <w:numId w:val="2"/>
+        </w:numPr>
+        <w:pBdr>
+          <w:top w:val="single" w:sz="2" w:space="0" w:color="D9D9E3"/>
+          <w:left w:val="single" w:sz="2" w:space="5" w:color="D9D9E3"/>
+          <w:bottom w:val="single" w:sz="2" w:space="0" w:color="D9D9E3"/>
+          <w:right w:val="single" w:sz="2" w:space="0" w:color="D9D9E3"/>
+        </w:pBdr>
+        <w:spacing w:after="0" w:line="240" w:lineRule="auto"/>
+        <w:ind w:left="0"/>
+        <w:rPr>
+          <w:rFonts w:ascii="Segoe UI" w:hAnsi="Segoe UI" w:cs="Segoe UI"/>
+          <w:color w:val="000000"/>
+          <w:sz w:val="27"/>
+          <w:szCs w:val="27"/>
+        </w:rPr>
+      </w:pPr>
+      <w:r>
+        <w:rPr>
+          <w:rFonts w:ascii="Segoe UI" w:hAnsi="Segoe UI" w:cs="Segoe UI"/>
+          <w:color w:val="000000"/>
+          <w:sz w:val="27"/>
+          <w:szCs w:val="27"/>
+        </w:rPr>
+        <w:t xml:space="preserve">Creating Arrays: </w:t>
+      </w:r>
+      <w:proofErr w:type="spellStart"/>
+      <w:r>
+        <w:rPr>
+          <w:rFonts w:ascii="Segoe UI" w:hAnsi="Segoe UI" w:cs="Segoe UI"/>
+          <w:color w:val="000000"/>
+          <w:sz w:val="27"/>
+          <w:szCs w:val="27"/>
+        </w:rPr>
+        <w:t>np.array</w:t>
+      </w:r>
+      <w:proofErr w:type="spellEnd"/>
+      <w:r>
+        <w:rPr>
+          <w:rFonts w:ascii="Segoe UI" w:hAnsi="Segoe UI" w:cs="Segoe UI"/>
+          <w:color w:val="000000"/>
+          <w:sz w:val="27"/>
+          <w:szCs w:val="27"/>
+        </w:rPr>
+        <w:t xml:space="preserve">, </w:t>
+      </w:r>
+      <w:proofErr w:type="spellStart"/>
+      <w:r>
+        <w:rPr>
+          <w:rFonts w:ascii="Segoe UI" w:hAnsi="Segoe UI" w:cs="Segoe UI"/>
+          <w:color w:val="000000"/>
+          <w:sz w:val="27"/>
+          <w:szCs w:val="27"/>
+        </w:rPr>
+        <w:t>np.zeros</w:t>
+      </w:r>
+      <w:proofErr w:type="spellEnd"/>
+      <w:r>
+        <w:rPr>
+          <w:rFonts w:ascii="Segoe UI" w:hAnsi="Segoe UI" w:cs="Segoe UI"/>
+          <w:color w:val="000000"/>
+          <w:sz w:val="27"/>
+          <w:szCs w:val="27"/>
+        </w:rPr>
+        <w:t xml:space="preserve">, </w:t>
+      </w:r>
+      <w:proofErr w:type="spellStart"/>
+      <w:r>
+        <w:rPr>
+          <w:rFonts w:ascii="Segoe UI" w:hAnsi="Segoe UI" w:cs="Segoe UI"/>
+          <w:color w:val="000000"/>
+          <w:sz w:val="27"/>
+          <w:szCs w:val="27"/>
+        </w:rPr>
+        <w:t>np.ones</w:t>
+      </w:r>
+      <w:proofErr w:type="spellEnd"/>
+      <w:r>
+        <w:rPr>
+          <w:rFonts w:ascii="Segoe UI" w:hAnsi="Segoe UI" w:cs="Segoe UI"/>
+          <w:color w:val="000000"/>
+          <w:sz w:val="27"/>
+          <w:szCs w:val="27"/>
+        </w:rPr>
+        <w:t xml:space="preserve">, </w:t>
+      </w:r>
+      <w:proofErr w:type="spellStart"/>
+      <w:r>
+        <w:rPr>
+          <w:rFonts w:ascii="Segoe UI" w:hAnsi="Segoe UI" w:cs="Segoe UI"/>
+          <w:color w:val="000000"/>
+          <w:sz w:val="27"/>
+          <w:szCs w:val="27"/>
+        </w:rPr>
+        <w:t>np.arange</w:t>
+      </w:r>
+      <w:proofErr w:type="spellEnd"/>
+      <w:r>
+        <w:rPr>
+          <w:rFonts w:ascii="Segoe UI" w:hAnsi="Segoe UI" w:cs="Segoe UI"/>
+          <w:color w:val="000000"/>
+          <w:sz w:val="27"/>
+          <w:szCs w:val="27"/>
+        </w:rPr>
+        <w:t xml:space="preserve">, </w:t>
+      </w:r>
+      <w:proofErr w:type="spellStart"/>
+      <w:r>
+        <w:rPr>
+          <w:rFonts w:ascii="Segoe UI" w:hAnsi="Segoe UI" w:cs="Segoe UI"/>
+          <w:color w:val="000000"/>
+          <w:sz w:val="27"/>
+          <w:szCs w:val="27"/>
+        </w:rPr>
+        <w:t>np.linspace</w:t>
+      </w:r>
+      <w:proofErr w:type="spellEnd"/>
+    </w:p>
+    <w:p>
+      <w:pPr>
+        <w:numPr>
+          <w:ilvl w:val="1"/>
+          <w:numId w:val="2"/>
+        </w:numPr>
+        <w:pBdr>
+          <w:top w:val="single" w:sz="2" w:space="0" w:color="D9D9E3"/>
+          <w:left w:val="single" w:sz="2" w:space="5" w:color="D9D9E3"/>
+          <w:bottom w:val="single" w:sz="2" w:space="0" w:color="D9D9E3"/>
+          <w:right w:val="single" w:sz="2" w:space="0" w:color="D9D9E3"/>
+        </w:pBdr>
+        <w:spacing w:after="0" w:line="240" w:lineRule="auto"/>
+        <w:ind w:left="0"/>
+        <w:rPr>
+          <w:rFonts w:ascii="Segoe UI" w:hAnsi="Segoe UI" w:cs="Segoe UI"/>
+          <w:color w:val="000000"/>
+          <w:sz w:val="27"/>
+          <w:szCs w:val="27"/>
+        </w:rPr>
+      </w:pPr>
+      <w:r>
+        <w:rPr>
+          <w:rFonts w:ascii="Segoe UI" w:hAnsi="Segoe UI" w:cs="Segoe UI"/>
+          <w:color w:val="000000"/>
+          <w:sz w:val="27"/>
+          <w:szCs w:val="27"/>
+        </w:rPr>
+        <w:t xml:space="preserve">Array Attributes: shape, </w:t>
+      </w:r>
+      <w:proofErr w:type="spellStart"/>
+      <w:r>
+        <w:rPr>
+          <w:rFonts w:ascii="Segoe UI" w:hAnsi="Segoe UI" w:cs="Segoe UI"/>
+          <w:color w:val="000000"/>
+          <w:sz w:val="27"/>
+          <w:szCs w:val="27"/>
+        </w:rPr>
+        <w:t>ndim</w:t>
+      </w:r>
+      <w:proofErr w:type="spellEnd"/>
+      <w:r>
+        <w:rPr>
+          <w:rFonts w:ascii="Segoe UI" w:hAnsi="Segoe UI" w:cs="Segoe UI"/>
+          <w:color w:val="000000"/>
+          <w:sz w:val="27"/>
+          <w:szCs w:val="27"/>
+        </w:rPr>
+        <w:t xml:space="preserve">, </w:t>
+      </w:r>
+      <w:proofErr w:type="spellStart"/>
+      <w:r>
+        <w:rPr>
+          <w:rFonts w:ascii="Segoe UI" w:hAnsi="Segoe UI" w:cs="Segoe UI"/>
+          <w:color w:val="000000"/>
+          <w:sz w:val="27"/>
+          <w:szCs w:val="27"/>
+        </w:rPr>
+        <w:t>dtype</w:t>
+      </w:r>
+      <w:proofErr w:type="spellEnd"/>
+      <w:r>
+        <w:rPr>
+          <w:rFonts w:ascii="Segoe UI" w:hAnsi="Segoe UI" w:cs="Segoe UI"/>
+          <w:color w:val="000000"/>
+          <w:sz w:val="27"/>
+          <w:szCs w:val="27"/>
+        </w:rPr>
+        <w:t>, size</w:t>
+      </w:r>
+    </w:p>
+    <w:p>
+      <w:pPr>
+        <w:numPr>
+          <w:ilvl w:val="1"/>
+          <w:numId w:val="2"/>
+        </w:numPr>
+        <w:pBdr>
+          <w:top w:val="single" w:sz="2" w:space="0" w:color="D9D9E3"/>
+          <w:left w:val="single" w:sz="2" w:space="5" w:color="D9D9E3"/>
+          <w:bottom w:val="single" w:sz="2" w:space="0" w:color="D9D9E3"/>
+          <w:right w:val="single" w:sz="2" w:space="0" w:color="D9D9E3"/>
+        </w:pBdr>
+        <w:spacing w:after="0" w:line="240" w:lineRule="auto"/>
+        <w:ind w:left="0"/>
+        <w:rPr>
+          <w:rFonts w:ascii="Segoe UI" w:hAnsi="Segoe UI" w:cs="Segoe UI"/>
+          <w:color w:val="000000"/>
+          <w:sz w:val="27"/>
+          <w:szCs w:val="27"/>
+        </w:rPr>
+      </w:pPr>
+      <w:r>
+        <w:rPr>
+          <w:rFonts w:ascii="Segoe UI" w:hAnsi="Segoe UI" w:cs="Segoe UI"/>
+          <w:color w:val="000000"/>
+          <w:sz w:val="27"/>
+          <w:szCs w:val="27"/>
+        </w:rPr>
+        <w:t>Indexing and Slicing: array indexing, array slicing</w:t>
+      </w:r>
+    </w:p>
+    <w:p>
+      <w:pPr>
+        <w:numPr>
+          <w:ilvl w:val="1"/>
+          <w:numId w:val="2"/>
+        </w:numPr>
+        <w:pBdr>
+          <w:top w:val="single" w:sz="2" w:space="0" w:color="D9D9E3"/>
+          <w:left w:val="single" w:sz="2" w:space="5" w:color="D9D9E3"/>
+          <w:bottom w:val="single" w:sz="2" w:space="0" w:color="D9D9E3"/>
+          <w:right w:val="single" w:sz="2" w:space="0" w:color="D9D9E3"/>
+        </w:pBdr>
+        <w:spacing w:after="0" w:line="240" w:lineRule="auto"/>
+        <w:ind w:left="0"/>
+        <w:rPr>
+          <w:rFonts w:ascii="Segoe UI" w:hAnsi="Segoe UI" w:cs="Segoe UI"/>
+          <w:color w:val="000000"/>
+          <w:sz w:val="27"/>
+          <w:szCs w:val="27"/>
+        </w:rPr>
+      </w:pPr>
+      <w:r>
+        <w:rPr>
+          <w:rFonts w:ascii="Segoe UI" w:hAnsi="Segoe UI" w:cs="Segoe UI"/>
+          <w:color w:val="000000"/>
+          <w:sz w:val="27"/>
+          <w:szCs w:val="27"/>
+        </w:rPr>
+        <w:t>Array Operations: element-wise operations, array broadcasting</w:t>
+      </w:r>
+    </w:p>
+    <w:p>
+      <w:pPr>
+        <w:numPr>
+          <w:ilvl w:val="1"/>
+          <w:numId w:val="2"/>
+        </w:numPr>
+        <w:pBdr>
+          <w:top w:val="single" w:sz="2" w:space="0" w:color="D9D9E3"/>
+          <w:left w:val="single" w:sz="2" w:space="5" w:color="D9D9E3"/>
+          <w:bottom w:val="single" w:sz="2" w:space="0" w:color="D9D9E3"/>
+          <w:right w:val="single" w:sz="2" w:space="0" w:color="D9D9E3"/>
+        </w:pBdr>
+        <w:spacing w:after="0" w:line="240" w:lineRule="auto"/>
+        <w:ind w:left="0"/>
+        <w:rPr>
+          <w:rFonts w:ascii="Segoe UI" w:hAnsi="Segoe UI" w:cs="Segoe UI"/>
+          <w:color w:val="000000"/>
+          <w:sz w:val="27"/>
+          <w:szCs w:val="27"/>
+        </w:rPr>
+      </w:pPr>
+      <w:r>
+        <w:rPr>
+          <w:rFonts w:ascii="Segoe UI" w:hAnsi="Segoe UI" w:cs="Segoe UI"/>
+          <w:color w:val="000000"/>
+          <w:sz w:val="27"/>
+          <w:szCs w:val="27"/>
+        </w:rPr>
+        <w:t>Array Methods: reshape, transpose, flatten, concatenate, split, sort</w:t>
+      </w:r>
+    </w:p>
+    <w:p>
+      <w:pPr>
+        <w:pStyle w:val="NormalWeb"/>
+        <w:numPr>
+          <w:ilvl w:val="0"/>
+          <w:numId w:val="2"/>
+        </w:numPr>
+        <w:pBdr>
+          <w:top w:val="single" w:sz="2" w:space="0" w:color="D9D9E3"/>
+          <w:left w:val="single" w:sz="2" w:space="5" w:color="D9D9E3"/>
+          <w:bottom w:val="single" w:sz="2" w:space="0" w:color="D9D9E3"/>
+          <w:right w:val="single" w:sz="2" w:space="0" w:color="D9D9E3"/>
+        </w:pBdr>
+        <w:spacing w:before="0" w:beforeAutospacing="0" w:after="0" w:afterAutospacing="0"/>
+        <w:ind w:left="0"/>
+        <w:rPr>
+          <w:rFonts w:ascii="Segoe UI" w:hAnsi="Segoe UI" w:cs="Segoe UI"/>
+          <w:color w:val="000000"/>
+          <w:sz w:val="27"/>
+          <w:szCs w:val="27"/>
+        </w:rPr>
+      </w:pPr>
+      <w:r>
+        <w:rPr>
+          <w:rFonts w:ascii="Segoe UI" w:hAnsi="Segoe UI" w:cs="Segoe UI"/>
+          <w:color w:val="000000"/>
+          <w:sz w:val="27"/>
+          <w:szCs w:val="27"/>
+        </w:rPr>
+        <w:t>Mathematical Functions:</w:t>
+      </w:r>
+    </w:p>
+    <w:p>
+      <w:pPr>
+        <w:numPr>
+          <w:ilvl w:val="1"/>
+          <w:numId w:val="2"/>
+        </w:numPr>
+        <w:pBdr>
+          <w:top w:val="single" w:sz="2" w:space="0" w:color="D9D9E3"/>
+          <w:left w:val="single" w:sz="2" w:space="5" w:color="D9D9E3"/>
+          <w:bottom w:val="single" w:sz="2" w:space="0" w:color="D9D9E3"/>
+          <w:right w:val="single" w:sz="2" w:space="0" w:color="D9D9E3"/>
+        </w:pBdr>
+        <w:spacing w:after="0" w:line="240" w:lineRule="auto"/>
+        <w:ind w:left="0"/>
+        <w:rPr>
+          <w:rFonts w:ascii="Segoe UI" w:hAnsi="Segoe UI" w:cs="Segoe UI"/>
+          <w:color w:val="000000"/>
+          <w:sz w:val="27"/>
+          <w:szCs w:val="27"/>
+        </w:rPr>
+      </w:pPr>
+      <w:r>
+        <w:rPr>
+          <w:rFonts w:ascii="Segoe UI" w:hAnsi="Segoe UI" w:cs="Segoe UI"/>
+          <w:color w:val="000000"/>
+          <w:sz w:val="27"/>
+          <w:szCs w:val="27"/>
+        </w:rPr>
+        <w:t>Universal Functions (</w:t>
+      </w:r>
+      <w:proofErr w:type="spellStart"/>
+      <w:r>
+        <w:rPr>
+          <w:rFonts w:ascii="Segoe UI" w:hAnsi="Segoe UI" w:cs="Segoe UI"/>
+          <w:color w:val="000000"/>
+          <w:sz w:val="27"/>
+          <w:szCs w:val="27"/>
+        </w:rPr>
+        <w:t>ufuncs</w:t>
+      </w:r>
+      <w:proofErr w:type="spellEnd"/>
+      <w:r>
+        <w:rPr>
+          <w:rFonts w:ascii="Segoe UI" w:hAnsi="Segoe UI" w:cs="Segoe UI"/>
+          <w:color w:val="000000"/>
+          <w:sz w:val="27"/>
+          <w:szCs w:val="27"/>
+        </w:rPr>
+        <w:t xml:space="preserve">): </w:t>
+      </w:r>
+      <w:proofErr w:type="spellStart"/>
+      <w:r>
+        <w:rPr>
+          <w:rFonts w:ascii="Segoe UI" w:hAnsi="Segoe UI" w:cs="Segoe UI"/>
+          <w:color w:val="000000"/>
+          <w:sz w:val="27"/>
+          <w:szCs w:val="27"/>
+        </w:rPr>
+        <w:t>np.add</w:t>
+      </w:r>
+      <w:proofErr w:type="spellEnd"/>
+      <w:r>
+        <w:rPr>
+          <w:rFonts w:ascii="Segoe UI" w:hAnsi="Segoe UI" w:cs="Segoe UI"/>
+          <w:color w:val="000000"/>
+          <w:sz w:val="27"/>
+          <w:szCs w:val="27"/>
+        </w:rPr>
+        <w:t xml:space="preserve">, </w:t>
+      </w:r>
+      <w:proofErr w:type="spellStart"/>
+      <w:r>
+        <w:rPr>
+          <w:rFonts w:ascii="Segoe UI" w:hAnsi="Segoe UI" w:cs="Segoe UI"/>
+          <w:color w:val="000000"/>
+          <w:sz w:val="27"/>
+          <w:szCs w:val="27"/>
+        </w:rPr>
+        <w:t>np.subtract</w:t>
+      </w:r>
+      <w:proofErr w:type="spellEnd"/>
+      <w:r>
+        <w:rPr>
+          <w:rFonts w:ascii="Segoe UI" w:hAnsi="Segoe UI" w:cs="Segoe UI"/>
+          <w:color w:val="000000"/>
+          <w:sz w:val="27"/>
+          <w:szCs w:val="27"/>
+        </w:rPr>
+        <w:t xml:space="preserve">, </w:t>
+      </w:r>
+      <w:proofErr w:type="spellStart"/>
+      <w:r>
+        <w:rPr>
+          <w:rFonts w:ascii="Segoe UI" w:hAnsi="Segoe UI" w:cs="Segoe UI"/>
+          <w:color w:val="000000"/>
+          <w:sz w:val="27"/>
+          <w:szCs w:val="27"/>
+        </w:rPr>
+        <w:t>np.multiply</w:t>
+      </w:r>
+      <w:proofErr w:type="spellEnd"/>
+      <w:r>
+        <w:rPr>
+          <w:rFonts w:ascii="Segoe UI" w:hAnsi="Segoe UI" w:cs="Segoe UI"/>
+          <w:color w:val="000000"/>
+          <w:sz w:val="27"/>
+          <w:szCs w:val="27"/>
+        </w:rPr>
+        <w:t xml:space="preserve">, </w:t>
+      </w:r>
+      <w:proofErr w:type="spellStart"/>
+      <w:r>
+        <w:rPr>
+          <w:rFonts w:ascii="Segoe UI" w:hAnsi="Segoe UI" w:cs="Segoe UI"/>
+          <w:color w:val="000000"/>
+          <w:sz w:val="27"/>
+          <w:szCs w:val="27"/>
+        </w:rPr>
+        <w:t>np.divide</w:t>
+      </w:r>
+      <w:proofErr w:type="spellEnd"/>
+      <w:r>
+        <w:rPr>
+          <w:rFonts w:ascii="Segoe UI" w:hAnsi="Segoe UI" w:cs="Segoe UI"/>
+          <w:color w:val="000000"/>
+          <w:sz w:val="27"/>
+          <w:szCs w:val="27"/>
+        </w:rPr>
+        <w:t xml:space="preserve">, </w:t>
+      </w:r>
+      <w:proofErr w:type="spellStart"/>
+      <w:r>
+        <w:rPr>
+          <w:rFonts w:ascii="Segoe UI" w:hAnsi="Segoe UI" w:cs="Segoe UI"/>
+          <w:color w:val="000000"/>
+          <w:sz w:val="27"/>
+          <w:szCs w:val="27"/>
+        </w:rPr>
+        <w:t>np.exp</w:t>
+      </w:r>
+      <w:proofErr w:type="spellEnd"/>
+      <w:r>
+        <w:rPr>
+          <w:rFonts w:ascii="Segoe UI" w:hAnsi="Segoe UI" w:cs="Segoe UI"/>
+          <w:color w:val="000000"/>
+          <w:sz w:val="27"/>
+          <w:szCs w:val="27"/>
+        </w:rPr>
+        <w:t xml:space="preserve">, np.log, </w:t>
+      </w:r>
+      <w:proofErr w:type="spellStart"/>
+      <w:r>
+        <w:rPr>
+          <w:rFonts w:ascii="Segoe UI" w:hAnsi="Segoe UI" w:cs="Segoe UI"/>
+          <w:color w:val="000000"/>
+          <w:sz w:val="27"/>
+          <w:szCs w:val="27"/>
+        </w:rPr>
+        <w:t>np.sin</w:t>
+      </w:r>
+      <w:proofErr w:type="spellEnd"/>
+      <w:r>
+        <w:rPr>
+          <w:rFonts w:ascii="Segoe UI" w:hAnsi="Segoe UI" w:cs="Segoe UI"/>
+          <w:color w:val="000000"/>
+          <w:sz w:val="27"/>
+          <w:szCs w:val="27"/>
+        </w:rPr>
+        <w:t xml:space="preserve">, </w:t>
+      </w:r>
+      <w:proofErr w:type="spellStart"/>
+      <w:r>
+        <w:rPr>
+          <w:rFonts w:ascii="Segoe UI" w:hAnsi="Segoe UI" w:cs="Segoe UI"/>
+          <w:color w:val="000000"/>
+          <w:sz w:val="27"/>
+          <w:szCs w:val="27"/>
+        </w:rPr>
+        <w:t>np.cos</w:t>
+      </w:r>
+      <w:proofErr w:type="spellEnd"/>
+      <w:r>
+        <w:rPr>
+          <w:rFonts w:ascii="Segoe UI" w:hAnsi="Segoe UI" w:cs="Segoe UI"/>
+          <w:color w:val="000000"/>
+          <w:sz w:val="27"/>
+          <w:szCs w:val="27"/>
+        </w:rPr>
+        <w:t>, etc.</w:t>
+      </w:r>
+    </w:p>
+    <w:p>
+      <w:pPr>
+        <w:numPr>
+          <w:ilvl w:val="1"/>
+          <w:numId w:val="2"/>
+        </w:numPr>
+        <w:pBdr>
+          <w:top w:val="single" w:sz="2" w:space="0" w:color="D9D9E3"/>
+          <w:left w:val="single" w:sz="2" w:space="5" w:color="D9D9E3"/>
+          <w:bottom w:val="single" w:sz="2" w:space="0" w:color="D9D9E3"/>
+          <w:right w:val="single" w:sz="2" w:space="0" w:color="D9D9E3"/>
+        </w:pBdr>
+        <w:spacing w:after="0" w:line="240" w:lineRule="auto"/>
+        <w:ind w:left="0"/>
+        <w:rPr>
+          <w:rFonts w:ascii="Segoe UI" w:hAnsi="Segoe UI" w:cs="Segoe UI"/>
+          <w:color w:val="000000"/>
+          <w:sz w:val="27"/>
+          <w:szCs w:val="27"/>
+        </w:rPr>
+      </w:pPr>
+      <w:r>
+        <w:rPr>
+          <w:rFonts w:ascii="Segoe UI" w:hAnsi="Segoe UI" w:cs="Segoe UI"/>
+          <w:color w:val="000000"/>
+          <w:sz w:val="27"/>
+          <w:szCs w:val="27"/>
+        </w:rPr>
+        <w:t xml:space="preserve">Linear Algebra: np.dot, </w:t>
+      </w:r>
+      <w:proofErr w:type="spellStart"/>
+      <w:r>
+        <w:rPr>
+          <w:rFonts w:ascii="Segoe UI" w:hAnsi="Segoe UI" w:cs="Segoe UI"/>
+          <w:color w:val="000000"/>
+          <w:sz w:val="27"/>
+          <w:szCs w:val="27"/>
+        </w:rPr>
+        <w:t>np.matmul</w:t>
+      </w:r>
+      <w:proofErr w:type="spellEnd"/>
+      <w:r>
+        <w:rPr>
+          <w:rFonts w:ascii="Segoe UI" w:hAnsi="Segoe UI" w:cs="Segoe UI"/>
+          <w:color w:val="000000"/>
+          <w:sz w:val="27"/>
+          <w:szCs w:val="27"/>
+        </w:rPr>
+        <w:t xml:space="preserve">, </w:t>
+      </w:r>
+      <w:proofErr w:type="spellStart"/>
+      <w:r>
+        <w:rPr>
+          <w:rFonts w:ascii="Segoe UI" w:hAnsi="Segoe UI" w:cs="Segoe UI"/>
+          <w:color w:val="000000"/>
+          <w:sz w:val="27"/>
+          <w:szCs w:val="27"/>
+        </w:rPr>
+        <w:t>np.linalg.inv</w:t>
+      </w:r>
+      <w:proofErr w:type="spellEnd"/>
+      <w:r>
+        <w:rPr>
+          <w:rFonts w:ascii="Segoe UI" w:hAnsi="Segoe UI" w:cs="Segoe UI"/>
+          <w:color w:val="000000"/>
+          <w:sz w:val="27"/>
+          <w:szCs w:val="27"/>
+        </w:rPr>
+        <w:t xml:space="preserve">, </w:t>
+      </w:r>
+      <w:proofErr w:type="spellStart"/>
+      <w:r>
+        <w:rPr>
+          <w:rFonts w:ascii="Segoe UI" w:hAnsi="Segoe UI" w:cs="Segoe UI"/>
+          <w:color w:val="000000"/>
+          <w:sz w:val="27"/>
+          <w:szCs w:val="27"/>
+        </w:rPr>
+        <w:t>np.linalg.det</w:t>
+      </w:r>
+      <w:proofErr w:type="spellEnd"/>
+      <w:r>
+        <w:rPr>
+          <w:rFonts w:ascii="Segoe UI" w:hAnsi="Segoe UI" w:cs="Segoe UI"/>
+          <w:color w:val="000000"/>
+          <w:sz w:val="27"/>
+          <w:szCs w:val="27"/>
+        </w:rPr>
+        <w:t xml:space="preserve">, </w:t>
+      </w:r>
+      <w:proofErr w:type="spellStart"/>
+      <w:r>
+        <w:rPr>
+          <w:rFonts w:ascii="Segoe UI" w:hAnsi="Segoe UI" w:cs="Segoe UI"/>
+          <w:color w:val="000000"/>
+          <w:sz w:val="27"/>
+          <w:szCs w:val="27"/>
+        </w:rPr>
+        <w:t>np.linalg.eig</w:t>
+      </w:r>
+      <w:proofErr w:type="spellEnd"/>
+      <w:r>
+        <w:rPr>
+          <w:rFonts w:ascii="Segoe UI" w:hAnsi="Segoe UI" w:cs="Segoe UI"/>
+          <w:color w:val="000000"/>
+          <w:sz w:val="27"/>
+          <w:szCs w:val="27"/>
+        </w:rPr>
+        <w:t xml:space="preserve">, </w:t>
+      </w:r>
+      <w:proofErr w:type="spellStart"/>
+      <w:r>
+        <w:rPr>
+          <w:rFonts w:ascii="Segoe UI" w:hAnsi="Segoe UI" w:cs="Segoe UI"/>
+          <w:color w:val="000000"/>
+          <w:sz w:val="27"/>
+          <w:szCs w:val="27"/>
+        </w:rPr>
+        <w:t>np.linalg.svd</w:t>
+      </w:r>
+      <w:proofErr w:type="spellEnd"/>
+      <w:r>
+        <w:rPr>
+          <w:rFonts w:ascii="Segoe UI" w:hAnsi="Segoe UI" w:cs="Segoe UI"/>
+          <w:color w:val="000000"/>
+          <w:sz w:val="27"/>
+          <w:szCs w:val="27"/>
+        </w:rPr>
+        <w:t xml:space="preserve">, </w:t>
+      </w:r>
+      <w:proofErr w:type="spellStart"/>
+      <w:r>
+        <w:rPr>
+          <w:rFonts w:ascii="Segoe UI" w:hAnsi="Segoe UI" w:cs="Segoe UI"/>
+          <w:color w:val="000000"/>
+          <w:sz w:val="27"/>
+          <w:szCs w:val="27"/>
+        </w:rPr>
+        <w:t>np.linalg.solve</w:t>
+      </w:r>
+      <w:proofErr w:type="spellEnd"/>
+      <w:r>
+        <w:rPr>
+          <w:rFonts w:ascii="Segoe UI" w:hAnsi="Segoe UI" w:cs="Segoe UI"/>
+          <w:color w:val="000000"/>
+          <w:sz w:val="27"/>
+          <w:szCs w:val="27"/>
+        </w:rPr>
+        <w:t>, etc.</w:t>
+      </w:r>
+    </w:p>
+    <w:p>
+      <w:pPr>
+        <w:pStyle w:val="NormalWeb"/>
+        <w:numPr>
+          <w:ilvl w:val="0"/>
+          <w:numId w:val="2"/>
+        </w:numPr>
+        <w:pBdr>
+          <w:top w:val="single" w:sz="2" w:space="0" w:color="D9D9E3"/>
+          <w:left w:val="single" w:sz="2" w:space="5" w:color="D9D9E3"/>
+          <w:bottom w:val="single" w:sz="2" w:space="0" w:color="D9D9E3"/>
+          <w:right w:val="single" w:sz="2" w:space="0" w:color="D9D9E3"/>
+        </w:pBdr>
+        <w:spacing w:before="0" w:beforeAutospacing="0" w:after="0" w:afterAutospacing="0"/>
+        <w:ind w:left="0"/>
+        <w:rPr>
+          <w:rFonts w:ascii="Segoe UI" w:hAnsi="Segoe UI" w:cs="Segoe UI"/>
+          <w:color w:val="000000"/>
+          <w:sz w:val="27"/>
+          <w:szCs w:val="27"/>
+        </w:rPr>
+      </w:pPr>
+      <w:r>
+        <w:rPr>
+          <w:rFonts w:ascii="Segoe UI" w:hAnsi="Segoe UI" w:cs="Segoe UI"/>
+          <w:color w:val="000000"/>
+          <w:sz w:val="27"/>
+          <w:szCs w:val="27"/>
+        </w:rPr>
+        <w:t>Random Number Generation:</w:t>
+      </w:r>
+    </w:p>
+    <w:p>
+      <w:pPr>
+        <w:numPr>
+          <w:ilvl w:val="1"/>
+          <w:numId w:val="2"/>
+        </w:numPr>
+        <w:pBdr>
+          <w:top w:val="single" w:sz="2" w:space="0" w:color="D9D9E3"/>
+          <w:left w:val="single" w:sz="2" w:space="5" w:color="D9D9E3"/>
+          <w:bottom w:val="single" w:sz="2" w:space="0" w:color="D9D9E3"/>
+          <w:right w:val="single" w:sz="2" w:space="0" w:color="D9D9E3"/>
+        </w:pBdr>
+        <w:spacing w:after="0" w:line="240" w:lineRule="auto"/>
+        <w:ind w:left="0"/>
+        <w:rPr>
+          <w:rFonts w:ascii="Segoe UI" w:hAnsi="Segoe UI" w:cs="Segoe UI"/>
+          <w:color w:val="000000"/>
+          <w:sz w:val="27"/>
+          <w:szCs w:val="27"/>
+        </w:rPr>
+      </w:pPr>
+      <w:r>
+        <w:rPr>
+          <w:rFonts w:ascii="Segoe UI" w:hAnsi="Segoe UI" w:cs="Segoe UI"/>
+          <w:color w:val="000000"/>
+          <w:sz w:val="27"/>
+          <w:szCs w:val="27"/>
+        </w:rPr>
+        <w:t xml:space="preserve">Simple Random Data: </w:t>
+      </w:r>
+      <w:proofErr w:type="spellStart"/>
+      <w:r>
+        <w:rPr>
+          <w:rFonts w:ascii="Segoe UI" w:hAnsi="Segoe UI" w:cs="Segoe UI"/>
+          <w:color w:val="000000"/>
+          <w:sz w:val="27"/>
+          <w:szCs w:val="27"/>
+        </w:rPr>
+        <w:t>np.random.rand</w:t>
+      </w:r>
+      <w:proofErr w:type="spellEnd"/>
+      <w:r>
+        <w:rPr>
+          <w:rFonts w:ascii="Segoe UI" w:hAnsi="Segoe UI" w:cs="Segoe UI"/>
+          <w:color w:val="000000"/>
+          <w:sz w:val="27"/>
+          <w:szCs w:val="27"/>
+        </w:rPr>
+        <w:t xml:space="preserve">, </w:t>
+      </w:r>
+      <w:proofErr w:type="spellStart"/>
+      <w:r>
+        <w:rPr>
+          <w:rFonts w:ascii="Segoe UI" w:hAnsi="Segoe UI" w:cs="Segoe UI"/>
+          <w:color w:val="000000"/>
+          <w:sz w:val="27"/>
+          <w:szCs w:val="27"/>
+        </w:rPr>
+        <w:t>np.random.randn</w:t>
+      </w:r>
+      <w:proofErr w:type="spellEnd"/>
+      <w:r>
+        <w:rPr>
+          <w:rFonts w:ascii="Segoe UI" w:hAnsi="Segoe UI" w:cs="Segoe UI"/>
+          <w:color w:val="000000"/>
+          <w:sz w:val="27"/>
+          <w:szCs w:val="27"/>
+        </w:rPr>
+        <w:t xml:space="preserve">, </w:t>
+      </w:r>
+      <w:proofErr w:type="spellStart"/>
+      <w:r>
+        <w:rPr>
+          <w:rFonts w:ascii="Segoe UI" w:hAnsi="Segoe UI" w:cs="Segoe UI"/>
+          <w:color w:val="000000"/>
+          <w:sz w:val="27"/>
+          <w:szCs w:val="27"/>
+        </w:rPr>
+        <w:t>np.random.randint</w:t>
+      </w:r>
+      <w:proofErr w:type="spellEnd"/>
+    </w:p>
+    <w:p>
+      <w:pPr>
+        <w:numPr>
+          <w:ilvl w:val="1"/>
+          <w:numId w:val="2"/>
+        </w:numPr>
+        <w:pBdr>
+          <w:top w:val="single" w:sz="2" w:space="0" w:color="D9D9E3"/>
+          <w:left w:val="single" w:sz="2" w:space="5" w:color="D9D9E3"/>
+          <w:bottom w:val="single" w:sz="2" w:space="0" w:color="D9D9E3"/>
+          <w:right w:val="single" w:sz="2" w:space="0" w:color="D9D9E3"/>
+        </w:pBdr>
+        <w:spacing w:after="0" w:line="240" w:lineRule="auto"/>
+        <w:ind w:left="0"/>
+        <w:rPr>
+          <w:rFonts w:ascii="Segoe UI" w:hAnsi="Segoe UI" w:cs="Segoe UI"/>
+          <w:color w:val="000000"/>
+          <w:sz w:val="27"/>
+          <w:szCs w:val="27"/>
+        </w:rPr>
+      </w:pPr>
+      <w:r>
+        <w:rPr>
+          <w:rFonts w:ascii="Segoe UI" w:hAnsi="Segoe UI" w:cs="Segoe UI"/>
+          <w:color w:val="000000"/>
+          <w:sz w:val="27"/>
+          <w:szCs w:val="27"/>
+        </w:rPr>
+        <w:t xml:space="preserve">Random Permutations: </w:t>
+      </w:r>
+      <w:proofErr w:type="spellStart"/>
+      <w:r>
+        <w:rPr>
+          <w:rFonts w:ascii="Segoe UI" w:hAnsi="Segoe UI" w:cs="Segoe UI"/>
+          <w:color w:val="000000"/>
+          <w:sz w:val="27"/>
+          <w:szCs w:val="27"/>
+        </w:rPr>
+        <w:t>np.random.shuffle</w:t>
+      </w:r>
+      <w:proofErr w:type="spellEnd"/>
+      <w:r>
+        <w:rPr>
+          <w:rFonts w:ascii="Segoe UI" w:hAnsi="Segoe UI" w:cs="Segoe UI"/>
+          <w:color w:val="000000"/>
+          <w:sz w:val="27"/>
+          <w:szCs w:val="27"/>
+        </w:rPr>
+        <w:t xml:space="preserve">, </w:t>
+      </w:r>
+      <w:proofErr w:type="spellStart"/>
+      <w:r>
+        <w:rPr>
+          <w:rFonts w:ascii="Segoe UI" w:hAnsi="Segoe UI" w:cs="Segoe UI"/>
+          <w:color w:val="000000"/>
+          <w:sz w:val="27"/>
+          <w:szCs w:val="27"/>
+        </w:rPr>
+        <w:t>np.random.permutation</w:t>
+      </w:r>
+      <w:proofErr w:type="spellEnd"/>
+    </w:p>
+    <w:p>
+      <w:pPr>
+        <w:numPr>
+          <w:ilvl w:val="1"/>
+          <w:numId w:val="2"/>
+        </w:numPr>
+        <w:pBdr>
+          <w:top w:val="single" w:sz="2" w:space="0" w:color="D9D9E3"/>
+          <w:left w:val="single" w:sz="2" w:space="5" w:color="D9D9E3"/>
+          <w:bottom w:val="single" w:sz="2" w:space="0" w:color="D9D9E3"/>
+          <w:right w:val="single" w:sz="2" w:space="0" w:color="D9D9E3"/>
+        </w:pBdr>
+        <w:spacing w:after="0" w:line="240" w:lineRule="auto"/>
+        <w:ind w:left="0"/>
+        <w:rPr>
+          <w:rFonts w:ascii="Segoe UI" w:hAnsi="Segoe UI" w:cs="Segoe UI"/>
+          <w:color w:val="000000"/>
+          <w:sz w:val="27"/>
+          <w:szCs w:val="27"/>
+        </w:rPr>
+      </w:pPr>
+      <w:r>
+        <w:rPr>
+          <w:rFonts w:ascii="Segoe UI" w:hAnsi="Segoe UI" w:cs="Segoe UI"/>
+          <w:color w:val="000000"/>
+          <w:sz w:val="27"/>
+          <w:szCs w:val="27"/>
+        </w:rPr>
+        <w:t xml:space="preserve">Distributions: </w:t>
+      </w:r>
+      <w:proofErr w:type="spellStart"/>
+      <w:r>
+        <w:rPr>
+          <w:rFonts w:ascii="Segoe UI" w:hAnsi="Segoe UI" w:cs="Segoe UI"/>
+          <w:color w:val="000000"/>
+          <w:sz w:val="27"/>
+          <w:szCs w:val="27"/>
+        </w:rPr>
+        <w:t>np.random.normal</w:t>
+      </w:r>
+      <w:proofErr w:type="spellEnd"/>
+      <w:r>
+        <w:rPr>
+          <w:rFonts w:ascii="Segoe UI" w:hAnsi="Segoe UI" w:cs="Segoe UI"/>
+          <w:color w:val="000000"/>
+          <w:sz w:val="27"/>
+          <w:szCs w:val="27"/>
+        </w:rPr>
+        <w:t xml:space="preserve">, </w:t>
+      </w:r>
+      <w:proofErr w:type="spellStart"/>
+      <w:r>
+        <w:rPr>
+          <w:rFonts w:ascii="Segoe UI" w:hAnsi="Segoe UI" w:cs="Segoe UI"/>
+          <w:color w:val="000000"/>
+          <w:sz w:val="27"/>
+          <w:szCs w:val="27"/>
+        </w:rPr>
+        <w:t>np.random.uniform</w:t>
+      </w:r>
+      <w:proofErr w:type="spellEnd"/>
+      <w:r>
+        <w:rPr>
+          <w:rFonts w:ascii="Segoe UI" w:hAnsi="Segoe UI" w:cs="Segoe UI"/>
+          <w:color w:val="000000"/>
+          <w:sz w:val="27"/>
+          <w:szCs w:val="27"/>
+        </w:rPr>
+        <w:t xml:space="preserve">, </w:t>
+      </w:r>
+      <w:proofErr w:type="spellStart"/>
+      <w:r>
+        <w:rPr>
+          <w:rFonts w:ascii="Segoe UI" w:hAnsi="Segoe UI" w:cs="Segoe UI"/>
+          <w:color w:val="000000"/>
+          <w:sz w:val="27"/>
+          <w:szCs w:val="27"/>
+        </w:rPr>
+        <w:t>np.random.binomial</w:t>
+      </w:r>
+      <w:proofErr w:type="spellEnd"/>
+      <w:r>
+        <w:rPr>
+          <w:rFonts w:ascii="Segoe UI" w:hAnsi="Segoe UI" w:cs="Segoe UI"/>
+          <w:color w:val="000000"/>
+          <w:sz w:val="27"/>
+          <w:szCs w:val="27"/>
+        </w:rPr>
+        <w:t xml:space="preserve">, </w:t>
+      </w:r>
+      <w:proofErr w:type="spellStart"/>
+      <w:r>
+        <w:rPr>
+          <w:rFonts w:ascii="Segoe UI" w:hAnsi="Segoe UI" w:cs="Segoe UI"/>
+          <w:color w:val="000000"/>
+          <w:sz w:val="27"/>
+          <w:szCs w:val="27"/>
+        </w:rPr>
+        <w:t>np.random.choice</w:t>
+      </w:r>
+      <w:proofErr w:type="spellEnd"/>
+      <w:r>
+        <w:rPr>
+          <w:rFonts w:ascii="Segoe UI" w:hAnsi="Segoe UI" w:cs="Segoe UI"/>
+          <w:color w:val="000000"/>
+          <w:sz w:val="27"/>
+          <w:szCs w:val="27"/>
+        </w:rPr>
+        <w:t>, etc.</w:t>
+      </w:r>
+    </w:p>
+    <w:p>
+      <w:pPr>
+        <w:pStyle w:val="NormalWeb"/>
+        <w:numPr>
+          <w:ilvl w:val="0"/>
+          <w:numId w:val="2"/>
+        </w:numPr>
+        <w:pBdr>
+          <w:top w:val="single" w:sz="2" w:space="0" w:color="D9D9E3"/>
+          <w:left w:val="single" w:sz="2" w:space="5" w:color="D9D9E3"/>
+          <w:bottom w:val="single" w:sz="2" w:space="0" w:color="D9D9E3"/>
+          <w:right w:val="single" w:sz="2" w:space="0" w:color="D9D9E3"/>
+        </w:pBdr>
+        <w:spacing w:before="0" w:beforeAutospacing="0" w:after="0" w:afterAutospacing="0"/>
+        <w:ind w:left="0"/>
+        <w:rPr>
+          <w:rFonts w:ascii="Segoe UI" w:hAnsi="Segoe UI" w:cs="Segoe UI"/>
+          <w:color w:val="000000"/>
+          <w:sz w:val="27"/>
+          <w:szCs w:val="27"/>
+        </w:rPr>
+      </w:pPr>
+      <w:r>
+        <w:rPr>
+          <w:rFonts w:ascii="Segoe UI" w:hAnsi="Segoe UI" w:cs="Segoe UI"/>
+          <w:color w:val="000000"/>
+          <w:sz w:val="27"/>
+          <w:szCs w:val="27"/>
+        </w:rPr>
+        <w:t>Array Manipulation:</w:t>
+      </w:r>
+    </w:p>
+    <w:p>
+      <w:pPr>
+        <w:numPr>
+          <w:ilvl w:val="1"/>
+          <w:numId w:val="2"/>
+        </w:numPr>
+        <w:pBdr>
+          <w:top w:val="single" w:sz="2" w:space="0" w:color="D9D9E3"/>
+          <w:left w:val="single" w:sz="2" w:space="5" w:color="D9D9E3"/>
+          <w:bottom w:val="single" w:sz="2" w:space="0" w:color="D9D9E3"/>
+          <w:right w:val="single" w:sz="2" w:space="0" w:color="D9D9E3"/>
+        </w:pBdr>
+        <w:spacing w:after="0" w:line="240" w:lineRule="auto"/>
+        <w:ind w:left="0"/>
+        <w:rPr>
+          <w:rFonts w:ascii="Segoe UI" w:hAnsi="Segoe UI" w:cs="Segoe UI"/>
+          <w:color w:val="000000"/>
+          <w:sz w:val="27"/>
+          <w:szCs w:val="27"/>
+        </w:rPr>
+      </w:pPr>
+      <w:r>
+        <w:rPr>
+          <w:rFonts w:ascii="Segoe UI" w:hAnsi="Segoe UI" w:cs="Segoe UI"/>
+          <w:color w:val="000000"/>
+          <w:sz w:val="27"/>
+          <w:szCs w:val="27"/>
+        </w:rPr>
+        <w:t xml:space="preserve">Shape Manipulation: </w:t>
+      </w:r>
+      <w:proofErr w:type="spellStart"/>
+      <w:r>
+        <w:rPr>
+          <w:rFonts w:ascii="Segoe UI" w:hAnsi="Segoe UI" w:cs="Segoe UI"/>
+          <w:color w:val="000000"/>
+          <w:sz w:val="27"/>
+          <w:szCs w:val="27"/>
+        </w:rPr>
+        <w:t>np.reshape</w:t>
+      </w:r>
+      <w:proofErr w:type="spellEnd"/>
+      <w:r>
+        <w:rPr>
+          <w:rFonts w:ascii="Segoe UI" w:hAnsi="Segoe UI" w:cs="Segoe UI"/>
+          <w:color w:val="000000"/>
+          <w:sz w:val="27"/>
+          <w:szCs w:val="27"/>
+        </w:rPr>
+        <w:t xml:space="preserve">, </w:t>
+      </w:r>
+      <w:proofErr w:type="spellStart"/>
+      <w:r>
+        <w:rPr>
+          <w:rFonts w:ascii="Segoe UI" w:hAnsi="Segoe UI" w:cs="Segoe UI"/>
+          <w:color w:val="000000"/>
+          <w:sz w:val="27"/>
+          <w:szCs w:val="27"/>
+        </w:rPr>
+        <w:t>np.resize</w:t>
+      </w:r>
+      <w:proofErr w:type="spellEnd"/>
+      <w:r>
+        <w:rPr>
+          <w:rFonts w:ascii="Segoe UI" w:hAnsi="Segoe UI" w:cs="Segoe UI"/>
+          <w:color w:val="000000"/>
+          <w:sz w:val="27"/>
+          <w:szCs w:val="27"/>
+        </w:rPr>
+        <w:t xml:space="preserve">, </w:t>
+      </w:r>
+      <w:proofErr w:type="spellStart"/>
+      <w:r>
+        <w:rPr>
+          <w:rFonts w:ascii="Segoe UI" w:hAnsi="Segoe UI" w:cs="Segoe UI"/>
+          <w:color w:val="000000"/>
+          <w:sz w:val="27"/>
+          <w:szCs w:val="27"/>
+        </w:rPr>
+        <w:t>np.transpose</w:t>
+      </w:r>
+      <w:proofErr w:type="spellEnd"/>
+      <w:r>
+        <w:rPr>
+          <w:rFonts w:ascii="Segoe UI" w:hAnsi="Segoe UI" w:cs="Segoe UI"/>
+          <w:color w:val="000000"/>
+          <w:sz w:val="27"/>
+          <w:szCs w:val="27"/>
+        </w:rPr>
+        <w:t xml:space="preserve">, </w:t>
+      </w:r>
+      <w:proofErr w:type="spellStart"/>
+      <w:r>
+        <w:rPr>
+          <w:rFonts w:ascii="Segoe UI" w:hAnsi="Segoe UI" w:cs="Segoe UI"/>
+          <w:color w:val="000000"/>
+          <w:sz w:val="27"/>
+          <w:szCs w:val="27"/>
+        </w:rPr>
+        <w:t>np.squeeze</w:t>
+      </w:r>
+      <w:proofErr w:type="spellEnd"/>
+    </w:p>
+    <w:p>
+      <w:pPr>
+        <w:numPr>
+          <w:ilvl w:val="1"/>
+          <w:numId w:val="2"/>
+        </w:numPr>
+        <w:pBdr>
+          <w:top w:val="single" w:sz="2" w:space="0" w:color="D9D9E3"/>
+          <w:left w:val="single" w:sz="2" w:space="5" w:color="D9D9E3"/>
+          <w:bottom w:val="single" w:sz="2" w:space="0" w:color="D9D9E3"/>
+          <w:right w:val="single" w:sz="2" w:space="0" w:color="D9D9E3"/>
+        </w:pBdr>
+        <w:spacing w:after="0" w:line="240" w:lineRule="auto"/>
+        <w:ind w:left="0"/>
+        <w:rPr>
+          <w:rFonts w:ascii="Segoe UI" w:hAnsi="Segoe UI" w:cs="Segoe UI"/>
+          <w:color w:val="000000"/>
+          <w:sz w:val="27"/>
+          <w:szCs w:val="27"/>
+        </w:rPr>
+      </w:pPr>
+      <w:r>
+        <w:rPr>
+          <w:rFonts w:ascii="Segoe UI" w:hAnsi="Segoe UI" w:cs="Segoe UI"/>
+          <w:color w:val="000000"/>
+          <w:sz w:val="27"/>
+          <w:szCs w:val="27"/>
+        </w:rPr>
+        <w:t xml:space="preserve">Joining and Splitting: </w:t>
+      </w:r>
+      <w:proofErr w:type="spellStart"/>
+      <w:r>
+        <w:rPr>
+          <w:rFonts w:ascii="Segoe UI" w:hAnsi="Segoe UI" w:cs="Segoe UI"/>
+          <w:color w:val="000000"/>
+          <w:sz w:val="27"/>
+          <w:szCs w:val="27"/>
+        </w:rPr>
+        <w:t>np.concatenate</w:t>
+      </w:r>
+      <w:proofErr w:type="spellEnd"/>
+      <w:r>
+        <w:rPr>
+          <w:rFonts w:ascii="Segoe UI" w:hAnsi="Segoe UI" w:cs="Segoe UI"/>
+          <w:color w:val="000000"/>
+          <w:sz w:val="27"/>
+          <w:szCs w:val="27"/>
+        </w:rPr>
+        <w:t xml:space="preserve">, </w:t>
+      </w:r>
+      <w:proofErr w:type="spellStart"/>
+      <w:r>
+        <w:rPr>
+          <w:rFonts w:ascii="Segoe UI" w:hAnsi="Segoe UI" w:cs="Segoe UI"/>
+          <w:color w:val="000000"/>
+          <w:sz w:val="27"/>
+          <w:szCs w:val="27"/>
+        </w:rPr>
+        <w:t>np.vstack</w:t>
+      </w:r>
+      <w:proofErr w:type="spellEnd"/>
+      <w:r>
+        <w:rPr>
+          <w:rFonts w:ascii="Segoe UI" w:hAnsi="Segoe UI" w:cs="Segoe UI"/>
+          <w:color w:val="000000"/>
+          <w:sz w:val="27"/>
+          <w:szCs w:val="27"/>
+        </w:rPr>
+        <w:t xml:space="preserve">, </w:t>
+      </w:r>
+      <w:proofErr w:type="spellStart"/>
+      <w:r>
+        <w:rPr>
+          <w:rFonts w:ascii="Segoe UI" w:hAnsi="Segoe UI" w:cs="Segoe UI"/>
+          <w:color w:val="000000"/>
+          <w:sz w:val="27"/>
+          <w:szCs w:val="27"/>
+        </w:rPr>
+        <w:t>np.hstack</w:t>
+      </w:r>
+      <w:proofErr w:type="spellEnd"/>
+      <w:r>
+        <w:rPr>
+          <w:rFonts w:ascii="Segoe UI" w:hAnsi="Segoe UI" w:cs="Segoe UI"/>
+          <w:color w:val="000000"/>
+          <w:sz w:val="27"/>
+          <w:szCs w:val="27"/>
+        </w:rPr>
+        <w:t xml:space="preserve">, </w:t>
+      </w:r>
+      <w:proofErr w:type="spellStart"/>
+      <w:r>
+        <w:rPr>
+          <w:rFonts w:ascii="Segoe UI" w:hAnsi="Segoe UI" w:cs="Segoe UI"/>
+          <w:color w:val="000000"/>
+          <w:sz w:val="27"/>
+          <w:szCs w:val="27"/>
+        </w:rPr>
+        <w:t>np.split</w:t>
+      </w:r>
+      <w:proofErr w:type="spellEnd"/>
+    </w:p>
+    <w:p>
+      <w:pPr>
+        <w:numPr>
+          <w:ilvl w:val="1"/>
+          <w:numId w:val="2"/>
+        </w:numPr>
+        <w:pBdr>
+          <w:top w:val="single" w:sz="2" w:space="0" w:color="D9D9E3"/>
+          <w:left w:val="single" w:sz="2" w:space="5" w:color="D9D9E3"/>
+          <w:bottom w:val="single" w:sz="2" w:space="0" w:color="D9D9E3"/>
+          <w:right w:val="single" w:sz="2" w:space="0" w:color="D9D9E3"/>
+        </w:pBdr>
+        <w:spacing w:after="0" w:line="240" w:lineRule="auto"/>
+        <w:ind w:left="0"/>
+        <w:rPr>
+          <w:rFonts w:ascii="Segoe UI" w:hAnsi="Segoe UI" w:cs="Segoe UI"/>
+          <w:color w:val="000000"/>
+          <w:sz w:val="27"/>
+          <w:szCs w:val="27"/>
+        </w:rPr>
+      </w:pPr>
+      <w:r>
+        <w:rPr>
+          <w:rFonts w:ascii="Segoe UI" w:hAnsi="Segoe UI" w:cs="Segoe UI"/>
+          <w:color w:val="000000"/>
+          <w:sz w:val="27"/>
+          <w:szCs w:val="27"/>
+        </w:rPr>
+        <w:t xml:space="preserve">Adding and Removing Elements: </w:t>
+      </w:r>
+      <w:proofErr w:type="spellStart"/>
+      <w:r>
+        <w:rPr>
+          <w:rFonts w:ascii="Segoe UI" w:hAnsi="Segoe UI" w:cs="Segoe UI"/>
+          <w:color w:val="000000"/>
+          <w:sz w:val="27"/>
+          <w:szCs w:val="27"/>
+        </w:rPr>
+        <w:t>np.append</w:t>
+      </w:r>
+      <w:proofErr w:type="spellEnd"/>
+      <w:r>
+        <w:rPr>
+          <w:rFonts w:ascii="Segoe UI" w:hAnsi="Segoe UI" w:cs="Segoe UI"/>
+          <w:color w:val="000000"/>
+          <w:sz w:val="27"/>
+          <w:szCs w:val="27"/>
+        </w:rPr>
+        <w:t xml:space="preserve">, </w:t>
+      </w:r>
+      <w:proofErr w:type="spellStart"/>
+      <w:r>
+        <w:rPr>
+          <w:rFonts w:ascii="Segoe UI" w:hAnsi="Segoe UI" w:cs="Segoe UI"/>
+          <w:color w:val="000000"/>
+          <w:sz w:val="27"/>
+          <w:szCs w:val="27"/>
+        </w:rPr>
+        <w:t>np.insert</w:t>
+      </w:r>
+      <w:proofErr w:type="spellEnd"/>
+      <w:r>
+        <w:rPr>
+          <w:rFonts w:ascii="Segoe UI" w:hAnsi="Segoe UI" w:cs="Segoe UI"/>
+          <w:color w:val="000000"/>
+          <w:sz w:val="27"/>
+          <w:szCs w:val="27"/>
+        </w:rPr>
+        <w:t xml:space="preserve">, </w:t>
+      </w:r>
+      <w:proofErr w:type="spellStart"/>
+      <w:r>
+        <w:rPr>
+          <w:rFonts w:ascii="Segoe UI" w:hAnsi="Segoe UI" w:cs="Segoe UI"/>
+          <w:color w:val="000000"/>
+          <w:sz w:val="27"/>
+          <w:szCs w:val="27"/>
+        </w:rPr>
+        <w:t>np.delete</w:t>
+      </w:r>
+      <w:proofErr w:type="spellEnd"/>
+    </w:p>
+    <w:p>
+      <w:pPr>
+        <w:pStyle w:val="NormalWeb"/>
+        <w:numPr>
+          <w:ilvl w:val="0"/>
+          <w:numId w:val="2"/>
+        </w:numPr>
+        <w:pBdr>
+          <w:top w:val="single" w:sz="2" w:space="0" w:color="D9D9E3"/>
+          <w:left w:val="single" w:sz="2" w:space="5" w:color="D9D9E3"/>
+          <w:bottom w:val="single" w:sz="2" w:space="0" w:color="D9D9E3"/>
+          <w:right w:val="single" w:sz="2" w:space="0" w:color="D9D9E3"/>
+        </w:pBdr>
+        <w:spacing w:before="0" w:beforeAutospacing="0" w:after="0" w:afterAutospacing="0"/>
+        <w:ind w:left="0"/>
+        <w:rPr>
+          <w:rFonts w:ascii="Segoe UI" w:hAnsi="Segoe UI" w:cs="Segoe UI"/>
+          <w:color w:val="000000"/>
+          <w:sz w:val="27"/>
+          <w:szCs w:val="27"/>
+        </w:rPr>
+      </w:pPr>
+      <w:r>
+        <w:rPr>
+          <w:rFonts w:ascii="Segoe UI" w:hAnsi="Segoe UI" w:cs="Segoe UI"/>
+          <w:color w:val="000000"/>
+          <w:sz w:val="27"/>
+          <w:szCs w:val="27"/>
+        </w:rPr>
+        <w:t>File Input/Output:</w:t>
+      </w:r>
+    </w:p>
+    <w:p>
+      <w:pPr>
+        <w:numPr>
+          <w:ilvl w:val="1"/>
+          <w:numId w:val="2"/>
+        </w:numPr>
+        <w:pBdr>
+          <w:top w:val="single" w:sz="2" w:space="0" w:color="D9D9E3"/>
+          <w:left w:val="single" w:sz="2" w:space="5" w:color="D9D9E3"/>
+          <w:bottom w:val="single" w:sz="2" w:space="0" w:color="D9D9E3"/>
+          <w:right w:val="single" w:sz="2" w:space="0" w:color="D9D9E3"/>
+        </w:pBdr>
+        <w:spacing w:after="0" w:line="240" w:lineRule="auto"/>
+        <w:ind w:left="0"/>
+        <w:rPr>
+          <w:rFonts w:ascii="Segoe UI" w:hAnsi="Segoe UI" w:cs="Segoe UI"/>
+          <w:color w:val="000000"/>
+          <w:sz w:val="27"/>
+          <w:szCs w:val="27"/>
+        </w:rPr>
+      </w:pPr>
+      <w:r>
+        <w:rPr>
+          <w:rFonts w:ascii="Segoe UI" w:hAnsi="Segoe UI" w:cs="Segoe UI"/>
+          <w:color w:val="000000"/>
+          <w:sz w:val="27"/>
+          <w:szCs w:val="27"/>
+        </w:rPr>
+        <w:t xml:space="preserve">Loading and Saving Arrays: </w:t>
+      </w:r>
+      <w:proofErr w:type="spellStart"/>
+      <w:r>
+        <w:rPr>
+          <w:rFonts w:ascii="Segoe UI" w:hAnsi="Segoe UI" w:cs="Segoe UI"/>
+          <w:color w:val="000000"/>
+          <w:sz w:val="27"/>
+          <w:szCs w:val="27"/>
+        </w:rPr>
+        <w:t>np.load</w:t>
+      </w:r>
+      <w:proofErr w:type="spellEnd"/>
+      <w:r>
+        <w:rPr>
+          <w:rFonts w:ascii="Segoe UI" w:hAnsi="Segoe UI" w:cs="Segoe UI"/>
+          <w:color w:val="000000"/>
+          <w:sz w:val="27"/>
+          <w:szCs w:val="27"/>
+        </w:rPr>
+        <w:t xml:space="preserve">, </w:t>
+      </w:r>
+      <w:proofErr w:type="spellStart"/>
+      <w:r>
+        <w:rPr>
+          <w:rFonts w:ascii="Segoe UI" w:hAnsi="Segoe UI" w:cs="Segoe UI"/>
+          <w:color w:val="000000"/>
+          <w:sz w:val="27"/>
+          <w:szCs w:val="27"/>
+        </w:rPr>
+        <w:t>np.save</w:t>
+      </w:r>
+      <w:proofErr w:type="spellEnd"/>
+      <w:r>
+        <w:rPr>
+          <w:rFonts w:ascii="Segoe UI" w:hAnsi="Segoe UI" w:cs="Segoe UI"/>
+          <w:color w:val="000000"/>
+          <w:sz w:val="27"/>
+          <w:szCs w:val="27"/>
+        </w:rPr>
+        <w:t xml:space="preserve">, </w:t>
+      </w:r>
+      <w:proofErr w:type="spellStart"/>
+      <w:r>
+        <w:rPr>
+          <w:rFonts w:ascii="Segoe UI" w:hAnsi="Segoe UI" w:cs="Segoe UI"/>
+          <w:color w:val="000000"/>
+          <w:sz w:val="27"/>
+          <w:szCs w:val="27"/>
+        </w:rPr>
+        <w:t>np.savetxt</w:t>
+      </w:r>
+      <w:proofErr w:type="spellEnd"/>
+      <w:r>
+        <w:rPr>
+          <w:rFonts w:ascii="Segoe UI" w:hAnsi="Segoe UI" w:cs="Segoe UI"/>
+          <w:color w:val="000000"/>
+          <w:sz w:val="27"/>
+          <w:szCs w:val="27"/>
+        </w:rPr>
+        <w:t xml:space="preserve">, </w:t>
+      </w:r>
+      <w:proofErr w:type="spellStart"/>
+      <w:r>
+        <w:rPr>
+          <w:rFonts w:ascii="Segoe UI" w:hAnsi="Segoe UI" w:cs="Segoe UI"/>
+          <w:color w:val="000000"/>
+          <w:sz w:val="27"/>
+          <w:szCs w:val="27"/>
+        </w:rPr>
+        <w:t>np.loadtxt</w:t>
+      </w:r>
+      <w:proofErr w:type="spellEnd"/>
+    </w:p>
+    <w:p>
+      <w:pPr>
+        <w:pStyle w:val="NormalWeb"/>
+        <w:numPr>
+          <w:ilvl w:val="0"/>
+          <w:numId w:val="2"/>
+        </w:numPr>
+        <w:pBdr>
+          <w:top w:val="single" w:sz="2" w:space="0" w:color="D9D9E3"/>
+          <w:left w:val="single" w:sz="2" w:space="5" w:color="D9D9E3"/>
+          <w:bottom w:val="single" w:sz="2" w:space="0" w:color="D9D9E3"/>
+          <w:right w:val="single" w:sz="2" w:space="0" w:color="D9D9E3"/>
+        </w:pBdr>
+        <w:spacing w:before="0" w:beforeAutospacing="0" w:after="0" w:afterAutospacing="0"/>
+        <w:ind w:left="0"/>
+        <w:rPr>
+          <w:rFonts w:ascii="Segoe UI" w:hAnsi="Segoe UI" w:cs="Segoe UI"/>
+          <w:color w:val="000000"/>
+          <w:sz w:val="27"/>
+          <w:szCs w:val="27"/>
+        </w:rPr>
+      </w:pPr>
+      <w:r>
+        <w:rPr>
+          <w:rFonts w:ascii="Segoe UI" w:hAnsi="Segoe UI" w:cs="Segoe UI"/>
+          <w:color w:val="000000"/>
+          <w:sz w:val="27"/>
+          <w:szCs w:val="27"/>
+        </w:rPr>
+        <w:t>Other Functions:</w:t>
+      </w:r>
+    </w:p>
+    <w:p>
+      <w:pPr>
+        <w:numPr>
+          <w:ilvl w:val="1"/>
+          <w:numId w:val="2"/>
+        </w:numPr>
+        <w:pBdr>
+          <w:top w:val="single" w:sz="2" w:space="0" w:color="D9D9E3"/>
+          <w:left w:val="single" w:sz="2" w:space="5" w:color="D9D9E3"/>
+          <w:bottom w:val="single" w:sz="2" w:space="0" w:color="D9D9E3"/>
+          <w:right w:val="single" w:sz="2" w:space="0" w:color="D9D9E3"/>
+        </w:pBdr>
+        <w:spacing w:after="0" w:line="240" w:lineRule="auto"/>
+        <w:ind w:left="0"/>
+        <w:rPr>
+          <w:rFonts w:ascii="Segoe UI" w:hAnsi="Segoe UI" w:cs="Segoe UI"/>
+          <w:color w:val="000000"/>
+          <w:sz w:val="27"/>
+          <w:szCs w:val="27"/>
+        </w:rPr>
+      </w:pPr>
+      <w:r>
+        <w:rPr>
+          <w:rFonts w:ascii="Segoe UI" w:hAnsi="Segoe UI" w:cs="Segoe UI"/>
+          <w:color w:val="000000"/>
+          <w:sz w:val="27"/>
+          <w:szCs w:val="27"/>
+        </w:rPr>
+        <w:t xml:space="preserve">Statistical Functions: </w:t>
+      </w:r>
+      <w:proofErr w:type="spellStart"/>
+      <w:r>
+        <w:rPr>
+          <w:rFonts w:ascii="Segoe UI" w:hAnsi="Segoe UI" w:cs="Segoe UI"/>
+          <w:color w:val="000000"/>
+          <w:sz w:val="27"/>
+          <w:szCs w:val="27"/>
+        </w:rPr>
+        <w:t>np.mean</w:t>
+      </w:r>
+      <w:proofErr w:type="spellEnd"/>
+      <w:r>
+        <w:rPr>
+          <w:rFonts w:ascii="Segoe UI" w:hAnsi="Segoe UI" w:cs="Segoe UI"/>
+          <w:color w:val="000000"/>
+          <w:sz w:val="27"/>
+          <w:szCs w:val="27"/>
+        </w:rPr>
+        <w:t xml:space="preserve">, </w:t>
+      </w:r>
+      <w:proofErr w:type="spellStart"/>
+      <w:r>
+        <w:rPr>
+          <w:rFonts w:ascii="Segoe UI" w:hAnsi="Segoe UI" w:cs="Segoe UI"/>
+          <w:color w:val="000000"/>
+          <w:sz w:val="27"/>
+          <w:szCs w:val="27"/>
+        </w:rPr>
+        <w:t>np.median</w:t>
+      </w:r>
+      <w:proofErr w:type="spellEnd"/>
+      <w:r>
+        <w:rPr>
+          <w:rFonts w:ascii="Segoe UI" w:hAnsi="Segoe UI" w:cs="Segoe UI"/>
+          <w:color w:val="000000"/>
+          <w:sz w:val="27"/>
+          <w:szCs w:val="27"/>
+        </w:rPr>
+        <w:t xml:space="preserve">, </w:t>
+      </w:r>
+      <w:proofErr w:type="spellStart"/>
+      <w:r>
+        <w:rPr>
+          <w:rFonts w:ascii="Segoe UI" w:hAnsi="Segoe UI" w:cs="Segoe UI"/>
+          <w:color w:val="000000"/>
+          <w:sz w:val="27"/>
+          <w:szCs w:val="27"/>
+        </w:rPr>
+        <w:t>np.std</w:t>
+      </w:r>
+      <w:proofErr w:type="spellEnd"/>
+      <w:r>
+        <w:rPr>
+          <w:rFonts w:ascii="Segoe UI" w:hAnsi="Segoe UI" w:cs="Segoe UI"/>
+          <w:color w:val="000000"/>
+          <w:sz w:val="27"/>
+          <w:szCs w:val="27"/>
+        </w:rPr>
+        <w:t xml:space="preserve">, </w:t>
+      </w:r>
+      <w:proofErr w:type="spellStart"/>
+      <w:r>
+        <w:rPr>
+          <w:rFonts w:ascii="Segoe UI" w:hAnsi="Segoe UI" w:cs="Segoe UI"/>
+          <w:color w:val="000000"/>
+          <w:sz w:val="27"/>
+          <w:szCs w:val="27"/>
+        </w:rPr>
+        <w:t>np.var</w:t>
+      </w:r>
+      <w:proofErr w:type="spellEnd"/>
+      <w:r>
+        <w:rPr>
+          <w:rFonts w:ascii="Segoe UI" w:hAnsi="Segoe UI" w:cs="Segoe UI"/>
+          <w:color w:val="000000"/>
+          <w:sz w:val="27"/>
+          <w:szCs w:val="27"/>
+        </w:rPr>
+        <w:t xml:space="preserve">, </w:t>
+      </w:r>
+      <w:proofErr w:type="spellStart"/>
+      <w:r>
+        <w:rPr>
+          <w:rFonts w:ascii="Segoe UI" w:hAnsi="Segoe UI" w:cs="Segoe UI"/>
+          <w:color w:val="000000"/>
+          <w:sz w:val="27"/>
+          <w:szCs w:val="27"/>
+        </w:rPr>
+        <w:t>np.min</w:t>
+      </w:r>
+      <w:proofErr w:type="spellEnd"/>
+      <w:r>
+        <w:rPr>
+          <w:rFonts w:ascii="Segoe UI" w:hAnsi="Segoe UI" w:cs="Segoe UI"/>
+          <w:color w:val="000000"/>
+          <w:sz w:val="27"/>
+          <w:szCs w:val="27"/>
+        </w:rPr>
+        <w:t xml:space="preserve">, </w:t>
+      </w:r>
+      <w:proofErr w:type="spellStart"/>
+      <w:r>
+        <w:rPr>
+          <w:rFonts w:ascii="Segoe UI" w:hAnsi="Segoe UI" w:cs="Segoe UI"/>
+          <w:color w:val="000000"/>
+          <w:sz w:val="27"/>
+          <w:szCs w:val="27"/>
+        </w:rPr>
+        <w:t>np.max</w:t>
+      </w:r>
+      <w:proofErr w:type="spellEnd"/>
+      <w:r>
+        <w:rPr>
+          <w:rFonts w:ascii="Segoe UI" w:hAnsi="Segoe UI" w:cs="Segoe UI"/>
+          <w:color w:val="000000"/>
+          <w:sz w:val="27"/>
+          <w:szCs w:val="27"/>
+        </w:rPr>
+        <w:t xml:space="preserve">, </w:t>
+      </w:r>
+      <w:proofErr w:type="spellStart"/>
+      <w:r>
+        <w:rPr>
+          <w:rFonts w:ascii="Segoe UI" w:hAnsi="Segoe UI" w:cs="Segoe UI"/>
+          <w:color w:val="000000"/>
+          <w:sz w:val="27"/>
+          <w:szCs w:val="27"/>
+        </w:rPr>
+        <w:t>np.sum</w:t>
+      </w:r>
+      <w:proofErr w:type="spellEnd"/>
+    </w:p>
+    <w:p>
+      <w:pPr>
+        <w:numPr>
+          <w:ilvl w:val="1"/>
+          <w:numId w:val="2"/>
+        </w:numPr>
+        <w:pBdr>
+          <w:top w:val="single" w:sz="2" w:space="0" w:color="D9D9E3"/>
+          <w:left w:val="single" w:sz="2" w:space="5" w:color="D9D9E3"/>
+          <w:bottom w:val="single" w:sz="2" w:space="0" w:color="D9D9E3"/>
+          <w:right w:val="single" w:sz="2" w:space="0" w:color="D9D9E3"/>
+        </w:pBdr>
+        <w:spacing w:after="0" w:line="240" w:lineRule="auto"/>
+        <w:ind w:left="0"/>
+        <w:rPr>
+          <w:rFonts w:ascii="Segoe UI" w:hAnsi="Segoe UI" w:cs="Segoe UI"/>
+          <w:color w:val="000000"/>
+          <w:sz w:val="27"/>
+          <w:szCs w:val="27"/>
+        </w:rPr>
+      </w:pPr>
+      <w:r>
+        <w:rPr>
+          <w:rFonts w:ascii="Segoe UI" w:hAnsi="Segoe UI" w:cs="Segoe UI"/>
+          <w:color w:val="000000"/>
+          <w:sz w:val="27"/>
+          <w:szCs w:val="27"/>
+        </w:rPr>
+        <w:t xml:space="preserve">Logical Functions: </w:t>
+      </w:r>
+      <w:proofErr w:type="spellStart"/>
+      <w:r>
+        <w:rPr>
+          <w:rFonts w:ascii="Segoe UI" w:hAnsi="Segoe UI" w:cs="Segoe UI"/>
+          <w:color w:val="000000"/>
+          <w:sz w:val="27"/>
+          <w:szCs w:val="27"/>
+        </w:rPr>
+        <w:t>np.all</w:t>
+      </w:r>
+      <w:proofErr w:type="spellEnd"/>
+      <w:r>
+        <w:rPr>
+          <w:rFonts w:ascii="Segoe UI" w:hAnsi="Segoe UI" w:cs="Segoe UI"/>
+          <w:color w:val="000000"/>
+          <w:sz w:val="27"/>
+          <w:szCs w:val="27"/>
+        </w:rPr>
+        <w:t xml:space="preserve">, </w:t>
+      </w:r>
+      <w:proofErr w:type="spellStart"/>
+      <w:r>
+        <w:rPr>
+          <w:rFonts w:ascii="Segoe UI" w:hAnsi="Segoe UI" w:cs="Segoe UI"/>
+          <w:color w:val="000000"/>
+          <w:sz w:val="27"/>
+          <w:szCs w:val="27"/>
+        </w:rPr>
+        <w:t>np.any</w:t>
+      </w:r>
+      <w:proofErr w:type="spellEnd"/>
+      <w:r>
+        <w:rPr>
+          <w:rFonts w:ascii="Segoe UI" w:hAnsi="Segoe UI" w:cs="Segoe UI"/>
+          <w:color w:val="000000"/>
+          <w:sz w:val="27"/>
+          <w:szCs w:val="27"/>
+        </w:rPr>
+        <w:t xml:space="preserve">, </w:t>
+      </w:r>
+      <w:proofErr w:type="spellStart"/>
+      <w:r>
+        <w:rPr>
+          <w:rFonts w:ascii="Segoe UI" w:hAnsi="Segoe UI" w:cs="Segoe UI"/>
+          <w:color w:val="000000"/>
+          <w:sz w:val="27"/>
+          <w:szCs w:val="27"/>
+        </w:rPr>
+        <w:t>np.logical_and</w:t>
+      </w:r>
+      <w:proofErr w:type="spellEnd"/>
+      <w:r>
+        <w:rPr>
+          <w:rFonts w:ascii="Segoe UI" w:hAnsi="Segoe UI" w:cs="Segoe UI"/>
+          <w:color w:val="000000"/>
+          <w:sz w:val="27"/>
+          <w:szCs w:val="27"/>
+        </w:rPr>
+        <w:t xml:space="preserve">, </w:t>
+      </w:r>
+      <w:proofErr w:type="spellStart"/>
+      <w:r>
+        <w:rPr>
+          <w:rFonts w:ascii="Segoe UI" w:hAnsi="Segoe UI" w:cs="Segoe UI"/>
+          <w:color w:val="000000"/>
+          <w:sz w:val="27"/>
+          <w:szCs w:val="27"/>
+        </w:rPr>
+        <w:t>np.logical_or</w:t>
+      </w:r>
+      <w:proofErr w:type="spellEnd"/>
+      <w:r>
+        <w:rPr>
+          <w:rFonts w:ascii="Segoe UI" w:hAnsi="Segoe UI" w:cs="Segoe UI"/>
+          <w:color w:val="000000"/>
+          <w:sz w:val="27"/>
+          <w:szCs w:val="27"/>
+        </w:rPr>
+        <w:t xml:space="preserve">, </w:t>
+      </w:r>
+      <w:proofErr w:type="spellStart"/>
+      <w:r>
+        <w:rPr>
+          <w:rFonts w:ascii="Segoe UI" w:hAnsi="Segoe UI" w:cs="Segoe UI"/>
+          <w:color w:val="000000"/>
+          <w:sz w:val="27"/>
+          <w:szCs w:val="27"/>
+        </w:rPr>
+        <w:t>np.logical_not</w:t>
+      </w:r>
+      <w:proofErr w:type="spellEnd"/>
+    </w:p>
+    <w:p>
+      <w:pPr>
+        <w:numPr>
+          <w:ilvl w:val="1"/>
+          <w:numId w:val="2"/>
+        </w:numPr>
+        <w:pBdr>
+          <w:top w:val="single" w:sz="2" w:space="0" w:color="D9D9E3"/>
+          <w:left w:val="single" w:sz="2" w:space="5" w:color="D9D9E3"/>
+          <w:bottom w:val="single" w:sz="2" w:space="0" w:color="D9D9E3"/>
+          <w:right w:val="single" w:sz="2" w:space="0" w:color="D9D9E3"/>
+        </w:pBdr>
+        <w:spacing w:after="0" w:line="240" w:lineRule="auto"/>
+        <w:ind w:left="0"/>
+        <w:rPr>
+          <w:rFonts w:ascii="Segoe UI" w:hAnsi="Segoe UI" w:cs="Segoe UI"/>
+          <w:color w:val="000000"/>
+          <w:sz w:val="27"/>
+          <w:szCs w:val="27"/>
+        </w:rPr>
+      </w:pPr>
+      <w:r>
+        <w:rPr>
+          <w:rFonts w:ascii="Segoe UI" w:hAnsi="Segoe UI" w:cs="Segoe UI"/>
+          <w:color w:val="000000"/>
+          <w:sz w:val="27"/>
+          <w:szCs w:val="27"/>
+        </w:rPr>
         <w:lastRenderedPageBreak/>
-        <w:t>https://www.kdnuggets.com/2016/07/softmax-regression-related-logistic-regression.html</w:t>
-      </w:r>
+        <w:t xml:space="preserve">Sorting and Searching: </w:t>
+      </w:r>
+      <w:proofErr w:type="spellStart"/>
+      <w:r>
+        <w:rPr>
+          <w:rFonts w:ascii="Segoe UI" w:hAnsi="Segoe UI" w:cs="Segoe UI"/>
+          <w:color w:val="000000"/>
+          <w:sz w:val="27"/>
+          <w:szCs w:val="27"/>
+        </w:rPr>
+        <w:t>np.sort</w:t>
+      </w:r>
+      <w:proofErr w:type="spellEnd"/>
+      <w:r>
+        <w:rPr>
+          <w:rFonts w:ascii="Segoe UI" w:hAnsi="Segoe UI" w:cs="Segoe UI"/>
+          <w:color w:val="000000"/>
+          <w:sz w:val="27"/>
+          <w:szCs w:val="27"/>
+        </w:rPr>
+        <w:t xml:space="preserve">, </w:t>
+      </w:r>
+      <w:proofErr w:type="spellStart"/>
+      <w:r>
+        <w:rPr>
+          <w:rFonts w:ascii="Segoe UI" w:hAnsi="Segoe UI" w:cs="Segoe UI"/>
+          <w:color w:val="000000"/>
+          <w:sz w:val="27"/>
+          <w:szCs w:val="27"/>
+        </w:rPr>
+        <w:t>np.argsort</w:t>
+      </w:r>
+      <w:proofErr w:type="spellEnd"/>
+      <w:r>
+        <w:rPr>
+          <w:rFonts w:ascii="Segoe UI" w:hAnsi="Segoe UI" w:cs="Segoe UI"/>
+          <w:color w:val="000000"/>
+          <w:sz w:val="27"/>
+          <w:szCs w:val="27"/>
+        </w:rPr>
+        <w:t xml:space="preserve">, </w:t>
+      </w:r>
+      <w:proofErr w:type="spellStart"/>
+      <w:r>
+        <w:rPr>
+          <w:rFonts w:ascii="Segoe UI" w:hAnsi="Segoe UI" w:cs="Segoe UI"/>
+          <w:color w:val="000000"/>
+          <w:sz w:val="27"/>
+          <w:szCs w:val="27"/>
+        </w:rPr>
+        <w:t>np.searchsorted</w:t>
+      </w:r>
+      <w:proofErr w:type="spellEnd"/>
+    </w:p>
+    <w:p>
+      <w:pPr>
+        <w:numPr>
+          <w:ilvl w:val="1"/>
+          <w:numId w:val="2"/>
+        </w:numPr>
+        <w:pBdr>
+          <w:top w:val="single" w:sz="2" w:space="0" w:color="D9D9E3"/>
+          <w:left w:val="single" w:sz="2" w:space="5" w:color="D9D9E3"/>
+          <w:bottom w:val="single" w:sz="2" w:space="0" w:color="D9D9E3"/>
+          <w:right w:val="single" w:sz="2" w:space="0" w:color="D9D9E3"/>
+        </w:pBdr>
+        <w:spacing w:after="0" w:line="240" w:lineRule="auto"/>
+        <w:ind w:left="0"/>
+        <w:rPr>
+          <w:rFonts w:ascii="Segoe UI" w:hAnsi="Segoe UI" w:cs="Segoe UI"/>
+          <w:color w:val="000000"/>
+          <w:sz w:val="27"/>
+          <w:szCs w:val="27"/>
+        </w:rPr>
+      </w:pPr>
+      <w:r>
+        <w:rPr>
+          <w:rFonts w:ascii="Segoe UI" w:hAnsi="Segoe UI" w:cs="Segoe UI"/>
+          <w:color w:val="000000"/>
+          <w:sz w:val="27"/>
+          <w:szCs w:val="27"/>
+        </w:rPr>
+        <w:t xml:space="preserve">Set Operations: </w:t>
+      </w:r>
+      <w:proofErr w:type="spellStart"/>
+      <w:r>
+        <w:rPr>
+          <w:rFonts w:ascii="Segoe UI" w:hAnsi="Segoe UI" w:cs="Segoe UI"/>
+          <w:color w:val="000000"/>
+          <w:sz w:val="27"/>
+          <w:szCs w:val="27"/>
+        </w:rPr>
+        <w:t>np.unique</w:t>
+      </w:r>
+      <w:proofErr w:type="spellEnd"/>
+      <w:r>
+        <w:rPr>
+          <w:rFonts w:ascii="Segoe UI" w:hAnsi="Segoe UI" w:cs="Segoe UI"/>
+          <w:color w:val="000000"/>
+          <w:sz w:val="27"/>
+          <w:szCs w:val="27"/>
+        </w:rPr>
+        <w:t>, np.intersect1d, np.union1d, np.setdiff1d</w:t>
+      </w:r>
+    </w:p>
+    <w:p>
+      <w:pPr>
+        <w:pStyle w:val="NormalWeb"/>
+        <w:pBdr>
+          <w:top w:val="single" w:sz="2" w:space="0" w:color="D9D9E3"/>
+          <w:left w:val="single" w:sz="2" w:space="0" w:color="D9D9E3"/>
+          <w:bottom w:val="single" w:sz="2" w:space="0" w:color="D9D9E3"/>
+          <w:right w:val="single" w:sz="2" w:space="0" w:color="D9D9E3"/>
+        </w:pBdr>
+        <w:spacing w:before="300" w:beforeAutospacing="0" w:after="0" w:afterAutospacing="0"/>
+        <w:rPr>
+          <w:rFonts w:ascii="Segoe UI" w:hAnsi="Segoe UI" w:cs="Segoe UI"/>
+          <w:color w:val="000000"/>
+          <w:sz w:val="27"/>
+          <w:szCs w:val="27"/>
+        </w:rPr>
+      </w:pPr>
+      <w:r>
+        <w:rPr>
+          <w:rFonts w:ascii="Segoe UI" w:hAnsi="Segoe UI" w:cs="Segoe UI"/>
+          <w:color w:val="000000"/>
+          <w:sz w:val="27"/>
+          <w:szCs w:val="27"/>
+        </w:rPr>
+        <w:t xml:space="preserve">The </w:t>
+      </w:r>
+      <w:proofErr w:type="spellStart"/>
+      <w:r>
+        <w:rPr>
+          <w:rFonts w:ascii="Segoe UI" w:hAnsi="Segoe UI" w:cs="Segoe UI"/>
+          <w:color w:val="000000"/>
+          <w:sz w:val="27"/>
+          <w:szCs w:val="27"/>
+        </w:rPr>
+        <w:t>NumPy</w:t>
+      </w:r>
+      <w:proofErr w:type="spellEnd"/>
+      <w:r>
+        <w:rPr>
+          <w:rFonts w:ascii="Segoe UI" w:hAnsi="Segoe UI" w:cs="Segoe UI"/>
+          <w:color w:val="000000"/>
+          <w:sz w:val="27"/>
+          <w:szCs w:val="27"/>
+        </w:rPr>
+        <w:t xml:space="preserve"> library provides a comprehensive set of functions and methods for numerical computing. For detailed information about specific functions and their parameters, I recommend referring to the official </w:t>
+      </w:r>
+      <w:proofErr w:type="spellStart"/>
+      <w:r>
+        <w:rPr>
+          <w:rFonts w:ascii="Segoe UI" w:hAnsi="Segoe UI" w:cs="Segoe UI"/>
+          <w:color w:val="000000"/>
+          <w:sz w:val="27"/>
+          <w:szCs w:val="27"/>
+        </w:rPr>
+        <w:t>NumPy</w:t>
+      </w:r>
+      <w:proofErr w:type="spellEnd"/>
+      <w:r>
+        <w:rPr>
+          <w:rFonts w:ascii="Segoe UI" w:hAnsi="Segoe UI" w:cs="Segoe UI"/>
+          <w:color w:val="000000"/>
+          <w:sz w:val="27"/>
+          <w:szCs w:val="27"/>
+        </w:rPr>
+        <w:t xml:space="preserve"> documentation at: </w:t>
+      </w:r>
+      <w:hyperlink r:id="rId7" w:tgtFrame="_new" w:history="1">
+        <w:r>
+          <w:rPr>
+            <w:rStyle w:val="Hyperlink"/>
+            <w:rFonts w:ascii="Segoe UI" w:hAnsi="Segoe UI" w:cs="Segoe UI"/>
+            <w:sz w:val="27"/>
+            <w:szCs w:val="27"/>
+            <w:bdr w:val="single" w:sz="2" w:space="0" w:color="D9D9E3" w:frame="1"/>
+          </w:rPr>
+          <w:t>https://numpy.org/doc/1.21/</w:t>
+        </w:r>
+      </w:hyperlink>
+    </w:p>
+    <w:p>
+      <w:pPr>
+        <w:pStyle w:val="z-TopofForm"/>
+      </w:pPr>
+      <w:r>
+        <w:t>Top of Form</w:t>
+      </w:r>
+    </w:p>
+    <w:p>
+      <w:pPr>
+        <w:rPr>
+          <w:rFonts w:ascii="Segoe UI" w:hAnsi="Segoe UI" w:cs="Segoe UI"/>
+          <w:color w:val="000000"/>
+          <w:sz w:val="27"/>
+          <w:szCs w:val="27"/>
+        </w:rPr>
+      </w:pPr>
+      <w:r>
+        <w:rPr>
+          <w:rFonts w:ascii="Segoe UI" w:hAnsi="Segoe UI" w:cs="Segoe UI"/>
+          <w:color w:val="000000"/>
+          <w:sz w:val="27"/>
+          <w:szCs w:val="27"/>
+        </w:rPr>
+        <w:t>Regenerate response</w:t>
+      </w:r>
+    </w:p>
+    <w:p>
+      <w:pPr>
+        <w:pStyle w:val="z-BottomofForm"/>
+      </w:pPr>
+      <w:r>
+        <w:t>Bottom of Form</w:t>
+      </w:r>
+    </w:p>
+    <w:p>
+      <w:pPr>
+        <w:pStyle w:val="ListParagraph"/>
+        <w:numPr>
+          <w:ilvl w:val="1"/>
+          <w:numId w:val="1"/>
+        </w:numPr>
+        <w:rPr>
+          <w:rFonts w:eastAsiaTheme="minorEastAsia"/>
+        </w:rPr>
+      </w:pPr>
       <w:bookmarkStart w:id="0" w:name="_GoBack"/>
       <w:bookmarkEnd w:id="0"/>
     </w:p>
@@ -553,6 +2700,123 @@
 <file path=word/numbering.xml><?xml version="1.0" encoding="utf-8"?>
 <w:numbering xmlns:wpc="http://schemas.microsoft.com/office/word/2010/wordprocessingCanvas" xmlns:cx="http://schemas.microsoft.com/office/drawing/2014/chartex" xmlns:cx1="http://schemas.microsoft.com/office/drawing/2015/9/8/chartex" xmlns:mc="http://schemas.openxmlformats.org/markup-compatibility/2006" xmlns:o="urn:schemas-microsoft-com:office:office" xmlns:r="http://schemas.openxmlformats.org/officeDocument/2006/relationships" xmlns:m="http://schemas.openxmlformats.org/officeDocument/2006/math" xmlns:v="urn:schemas-microsoft-com:vml" xmlns:wp14="http://schemas.microsoft.com/office/word/2010/wordprocessingDrawing" xmlns:wp="http://schemas.openxmlformats.org/drawingml/2006/wordprocessingDrawing" xmlns:w10="urn:schemas-microsoft-com:office:word" xmlns:w="http://schemas.openxmlformats.org/wordprocessingml/2006/main" xmlns:w14="http://schemas.microsoft.com/office/word/2010/wordml" xmlns:w15="http://schemas.microsoft.com/office/word/2012/wordml" xmlns:w16se="http://schemas.microsoft.com/office/word/2015/wordml/symex" xmlns:wpg="http://schemas.microsoft.com/office/word/2010/wordprocessingGroup" xmlns:wpi="http://schemas.microsoft.com/office/word/2010/wordprocessingInk" xmlns:wne="http://schemas.microsoft.com/office/word/2006/wordml" xmlns:wps="http://schemas.microsoft.com/office/word/2010/wordprocessingShape" mc:Ignorable="w14 w15 w16se wp14">
   <w:abstractNum w:abstractNumId="0" w15:restartNumberingAfterBreak="0">
+    <w:nsid w:val="5E616ADE"/>
+    <w:multiLevelType w:val="multilevel"/>
+    <w:tmpl w:val="1F9E68A8"/>
+    <w:lvl w:ilvl="0">
+      <w:start w:val="1"/>
+      <w:numFmt w:val="decimal"/>
+      <w:lvlText w:val="%1."/>
+      <w:lvlJc w:val="left"/>
+      <w:pPr>
+        <w:tabs>
+          <w:tab w:val="num" w:pos="720"/>
+        </w:tabs>
+        <w:ind w:left="720" w:hanging="360"/>
+      </w:pPr>
+    </w:lvl>
+    <w:lvl w:ilvl="1">
+      <w:start w:val="1"/>
+      <w:numFmt w:val="bullet"/>
+      <w:lvlText w:val=""/>
+      <w:lvlJc w:val="left"/>
+      <w:pPr>
+        <w:tabs>
+          <w:tab w:val="num" w:pos="1440"/>
+        </w:tabs>
+        <w:ind w:left="1440" w:hanging="360"/>
+      </w:pPr>
+      <w:rPr>
+        <w:rFonts w:ascii="Symbol" w:hAnsi="Symbol" w:hint="default"/>
+        <w:sz w:val="20"/>
+      </w:rPr>
+    </w:lvl>
+    <w:lvl w:ilvl="2" w:tentative="1">
+      <w:start w:val="1"/>
+      <w:numFmt w:val="decimal"/>
+      <w:lvlText w:val="%3."/>
+      <w:lvlJc w:val="left"/>
+      <w:pPr>
+        <w:tabs>
+          <w:tab w:val="num" w:pos="2160"/>
+        </w:tabs>
+        <w:ind w:left="2160" w:hanging="360"/>
+      </w:pPr>
+    </w:lvl>
+    <w:lvl w:ilvl="3" w:tentative="1">
+      <w:start w:val="1"/>
+      <w:numFmt w:val="decimal"/>
+      <w:lvlText w:val="%4."/>
+      <w:lvlJc w:val="left"/>
+      <w:pPr>
+        <w:tabs>
+          <w:tab w:val="num" w:pos="2880"/>
+        </w:tabs>
+        <w:ind w:left="2880" w:hanging="360"/>
+      </w:pPr>
+    </w:lvl>
+    <w:lvl w:ilvl="4" w:tentative="1">
+      <w:start w:val="1"/>
+      <w:numFmt w:val="decimal"/>
+      <w:lvlText w:val="%5."/>
+      <w:lvlJc w:val="left"/>
+      <w:pPr>
+        <w:tabs>
+          <w:tab w:val="num" w:pos="3600"/>
+        </w:tabs>
+        <w:ind w:left="3600" w:hanging="360"/>
+      </w:pPr>
+    </w:lvl>
+    <w:lvl w:ilvl="5" w:tentative="1">
+      <w:start w:val="1"/>
+      <w:numFmt w:val="decimal"/>
+      <w:lvlText w:val="%6."/>
+      <w:lvlJc w:val="left"/>
+      <w:pPr>
+        <w:tabs>
+          <w:tab w:val="num" w:pos="4320"/>
+        </w:tabs>
+        <w:ind w:left="4320" w:hanging="360"/>
+      </w:pPr>
+    </w:lvl>
+    <w:lvl w:ilvl="6" w:tentative="1">
+      <w:start w:val="1"/>
+      <w:numFmt w:val="decimal"/>
+      <w:lvlText w:val="%7."/>
+      <w:lvlJc w:val="left"/>
+      <w:pPr>
+        <w:tabs>
+          <w:tab w:val="num" w:pos="5040"/>
+        </w:tabs>
+        <w:ind w:left="5040" w:hanging="360"/>
+      </w:pPr>
+    </w:lvl>
+    <w:lvl w:ilvl="7" w:tentative="1">
+      <w:start w:val="1"/>
+      <w:numFmt w:val="decimal"/>
+      <w:lvlText w:val="%8."/>
+      <w:lvlJc w:val="left"/>
+      <w:pPr>
+        <w:tabs>
+          <w:tab w:val="num" w:pos="5760"/>
+        </w:tabs>
+        <w:ind w:left="5760" w:hanging="360"/>
+      </w:pPr>
+    </w:lvl>
+    <w:lvl w:ilvl="8" w:tentative="1">
+      <w:start w:val="1"/>
+      <w:numFmt w:val="decimal"/>
+      <w:lvlText w:val="%9."/>
+      <w:lvlJc w:val="left"/>
+      <w:pPr>
+        <w:tabs>
+          <w:tab w:val="num" w:pos="6480"/>
+        </w:tabs>
+        <w:ind w:left="6480" w:hanging="360"/>
+      </w:pPr>
+    </w:lvl>
+  </w:abstractNum>
+  <w:abstractNum w:abstractNumId="1" w15:restartNumberingAfterBreak="0">
     <w:nsid w:val="74343205"/>
     <w:multiLevelType w:val="hybridMultilevel"/>
     <w:tmpl w:val="1C984F74"/>
@@ -639,6 +2903,9 @@
     </w:lvl>
   </w:abstractNum>
   <w:num w:numId="1">
+    <w:abstractNumId w:val="1"/>
+  </w:num>
+  <w:num w:numId="2">
     <w:abstractNumId w:val="0"/>
   </w:num>
 </w:numbering>
@@ -1086,6 +3353,114 @@
       <w:color w:val="808080"/>
     </w:rPr>
   </w:style>
+  <w:style w:type="character" w:styleId="Hyperlink">
+    <w:name w:val="Hyperlink"/>
+    <w:basedOn w:val="DefaultParagraphFont"/>
+    <w:uiPriority w:val="99"/>
+    <w:unhideWhenUsed/>
+    <w:rsid w:val="00CB5FA4"/>
+    <w:rPr>
+      <w:color w:val="0563C1" w:themeColor="hyperlink"/>
+      <w:u w:val="single"/>
+    </w:rPr>
+  </w:style>
+  <w:style w:type="paragraph" w:styleId="NormalWeb">
+    <w:name w:val="Normal (Web)"/>
+    <w:basedOn w:val="Normal"/>
+    <w:uiPriority w:val="99"/>
+    <w:semiHidden/>
+    <w:unhideWhenUsed/>
+    <w:rsid w:val="00CB5FA4"/>
+    <w:pPr>
+      <w:spacing w:before="100" w:beforeAutospacing="1" w:after="100" w:afterAutospacing="1" w:line="240" w:lineRule="auto"/>
+    </w:pPr>
+    <w:rPr>
+      <w:rFonts w:ascii="Times New Roman" w:eastAsia="Times New Roman" w:hAnsi="Times New Roman" w:cs="Times New Roman"/>
+      <w:sz w:val="24"/>
+      <w:szCs w:val="24"/>
+      <w:lang w:eastAsia="en-CA"/>
+    </w:rPr>
+  </w:style>
+  <w:style w:type="paragraph" w:styleId="z-TopofForm">
+    <w:name w:val="HTML Top of Form"/>
+    <w:basedOn w:val="Normal"/>
+    <w:next w:val="Normal"/>
+    <w:link w:val="z-TopofFormChar"/>
+    <w:hidden/>
+    <w:uiPriority w:val="99"/>
+    <w:semiHidden/>
+    <w:unhideWhenUsed/>
+    <w:rsid w:val="00CB5FA4"/>
+    <w:pPr>
+      <w:pBdr>
+        <w:bottom w:val="single" w:sz="6" w:space="1" w:color="auto"/>
+      </w:pBdr>
+      <w:spacing w:after="0" w:line="240" w:lineRule="auto"/>
+      <w:jc w:val="center"/>
+    </w:pPr>
+    <w:rPr>
+      <w:rFonts w:ascii="Arial" w:eastAsia="Times New Roman" w:hAnsi="Arial" w:cs="Arial"/>
+      <w:vanish/>
+      <w:sz w:val="16"/>
+      <w:szCs w:val="16"/>
+      <w:lang w:eastAsia="en-CA"/>
+    </w:rPr>
+  </w:style>
+  <w:style w:type="character" w:customStyle="1" w:styleId="z-TopofFormChar">
+    <w:name w:val="z-Top of Form Char"/>
+    <w:basedOn w:val="DefaultParagraphFont"/>
+    <w:link w:val="z-TopofForm"/>
+    <w:uiPriority w:val="99"/>
+    <w:semiHidden/>
+    <w:rsid w:val="00CB5FA4"/>
+    <w:rPr>
+      <w:rFonts w:ascii="Arial" w:eastAsia="Times New Roman" w:hAnsi="Arial" w:cs="Arial"/>
+      <w:vanish/>
+      <w:sz w:val="16"/>
+      <w:szCs w:val="16"/>
+      <w:lang w:eastAsia="en-CA"/>
+    </w:rPr>
+  </w:style>
+  <w:style w:type="paragraph" w:styleId="z-BottomofForm">
+    <w:name w:val="HTML Bottom of Form"/>
+    <w:basedOn w:val="Normal"/>
+    <w:next w:val="Normal"/>
+    <w:link w:val="z-BottomofFormChar"/>
+    <w:hidden/>
+    <w:uiPriority w:val="99"/>
+    <w:semiHidden/>
+    <w:unhideWhenUsed/>
+    <w:rsid w:val="00CB5FA4"/>
+    <w:pPr>
+      <w:pBdr>
+        <w:top w:val="single" w:sz="6" w:space="1" w:color="auto"/>
+      </w:pBdr>
+      <w:spacing w:after="0" w:line="240" w:lineRule="auto"/>
+      <w:jc w:val="center"/>
+    </w:pPr>
+    <w:rPr>
+      <w:rFonts w:ascii="Arial" w:eastAsia="Times New Roman" w:hAnsi="Arial" w:cs="Arial"/>
+      <w:vanish/>
+      <w:sz w:val="16"/>
+      <w:szCs w:val="16"/>
+      <w:lang w:eastAsia="en-CA"/>
+    </w:rPr>
+  </w:style>
+  <w:style w:type="character" w:customStyle="1" w:styleId="z-BottomofFormChar">
+    <w:name w:val="z-Bottom of Form Char"/>
+    <w:basedOn w:val="DefaultParagraphFont"/>
+    <w:link w:val="z-BottomofForm"/>
+    <w:uiPriority w:val="99"/>
+    <w:semiHidden/>
+    <w:rsid w:val="00CB5FA4"/>
+    <w:rPr>
+      <w:rFonts w:ascii="Arial" w:eastAsia="Times New Roman" w:hAnsi="Arial" w:cs="Arial"/>
+      <w:vanish/>
+      <w:sz w:val="16"/>
+      <w:szCs w:val="16"/>
+      <w:lang w:eastAsia="en-CA"/>
+    </w:rPr>
+  </w:style>
 </w:styles>
 </file>
 

</xml_diff>